<commit_message>
new 11 files and modify 2 files and delete 1 file
</commit_message>
<xml_diff>
--- a/rw接口说明文档.docx
+++ b/rw接口说明文档.docx
@@ -1,6 +1,6 @@
 
 <file path=word/document.xml><?xml version="1.0" encoding="utf-8"?>
-<w:document xmlns:wpc="http://schemas.microsoft.com/office/word/2010/wordprocessingCanvas" xmlns:cx="http://schemas.microsoft.com/office/drawing/2014/chartex" xmlns:cx1="http://schemas.microsoft.com/office/drawing/2015/9/8/chartex" xmlns:cx2="http://schemas.microsoft.com/office/drawing/2015/10/21/chartex" xmlns:cx3="http://schemas.microsoft.com/office/drawing/2016/5/9/chartex" xmlns:cx4="http://schemas.microsoft.com/office/drawing/2016/5/10/chartex" xmlns:cx5="http://schemas.microsoft.com/office/drawing/2016/5/11/chartex" xmlns:cx6="http://schemas.microsoft.com/office/drawing/2016/5/12/chartex" xmlns:cx7="http://schemas.microsoft.com/office/drawing/2016/5/13/chartex" xmlns:cx8="http://schemas.microsoft.com/office/drawing/2016/5/14/chartex" xmlns:mc="http://schemas.openxmlformats.org/markup-compatibility/2006" xmlns:aink="http://schemas.microsoft.com/office/drawing/2016/ink" xmlns:am3d="http://schemas.microsoft.com/office/drawing/2017/model3d" xmlns:o="urn:schemas-microsoft-com:office:office" xmlns:r="http://schemas.openxmlformats.org/officeDocument/2006/relationships" xmlns:m="http://schemas.openxmlformats.org/officeDocument/2006/math" xmlns:v="urn:schemas-microsoft-com:vml" xmlns:wp14="http://schemas.microsoft.com/office/word/2010/wordprocessingDrawing" xmlns:wp="http://schemas.openxmlformats.org/drawingml/2006/wordprocessingDrawing" xmlns:w10="urn:schemas-microsoft-com:office:word" xmlns:w="http://schemas.openxmlformats.org/wordprocessingml/2006/main" xmlns:w14="http://schemas.microsoft.com/office/word/2010/wordml" xmlns:w15="http://schemas.microsoft.com/office/word/2012/wordml" xmlns:w16cid="http://schemas.microsoft.com/office/word/2016/wordml/cid" xmlns:w16se="http://schemas.microsoft.com/office/word/2015/wordml/symex" xmlns:wpg="http://schemas.microsoft.com/office/word/2010/wordprocessingGroup" xmlns:wpi="http://schemas.microsoft.com/office/word/2010/wordprocessingInk" xmlns:wne="http://schemas.microsoft.com/office/word/2006/wordml" xmlns:wps="http://schemas.microsoft.com/office/word/2010/wordprocessingShape" mc:Ignorable="w14 w15 w16se w16cid wp14">
+<w:document xmlns:wpc="http://schemas.microsoft.com/office/word/2010/wordprocessingCanvas" xmlns:mc="http://schemas.openxmlformats.org/markup-compatibility/2006" xmlns:o="urn:schemas-microsoft-com:office:office" xmlns:r="http://schemas.openxmlformats.org/officeDocument/2006/relationships" xmlns:m="http://schemas.openxmlformats.org/officeDocument/2006/math" xmlns:v="urn:schemas-microsoft-com:vml" xmlns:wp14="http://schemas.microsoft.com/office/word/2010/wordprocessingDrawing" xmlns:wp="http://schemas.openxmlformats.org/drawingml/2006/wordprocessingDrawing" xmlns:w="http://schemas.openxmlformats.org/wordprocessingml/2006/main" xmlns:w14="http://schemas.microsoft.com/office/word/2010/wordml" xmlns:w10="urn:schemas-microsoft-com:office:word" xmlns:w15="http://schemas.microsoft.com/office/word/2012/wordml" xmlns:wpg="http://schemas.microsoft.com/office/word/2010/wordprocessingGroup" xmlns:wpi="http://schemas.microsoft.com/office/word/2010/wordprocessingInk" xmlns:wne="http://schemas.microsoft.com/office/word/2006/wordml" xmlns:wps="http://schemas.microsoft.com/office/word/2010/wordprocessingShape" xmlns:wpsCustomData="http://www.wps.cn/officeDocument/2013/wpsCustomData" mc:Ignorable="w14 w15 wp14">
   <w:body>
     <w:p>
       <w:pPr>
@@ -21,13 +21,7 @@
         <w:rPr>
           <w:rFonts w:hint="eastAsia"/>
         </w:rPr>
-        <w:t>1.1</w:t>
-      </w:r>
-      <w:r>
-        <w:rPr>
-          <w:rFonts w:hint="eastAsia"/>
-        </w:rPr>
-        <w:t>、用户注册</w:t>
+        <w:t>1.1、用户注册</w:t>
       </w:r>
     </w:p>
     <w:p>
@@ -37,55 +31,57 @@
         </w:rPr>
         <w:t>接口地址：</w:t>
       </w:r>
-      <w:hyperlink r:id="rId6" w:history="1">
-        <w:r>
-          <w:rPr>
-            <w:rStyle w:val="a4"/>
-            <w:rFonts w:hint="eastAsia"/>
-          </w:rPr>
-          <w:t>http://localhost:</w:t>
-        </w:r>
-        <w:r>
-          <w:rPr>
-            <w:rStyle w:val="a4"/>
-          </w:rPr>
-          <w:t>1</w:t>
-        </w:r>
-        <w:r>
-          <w:rPr>
-            <w:rStyle w:val="a4"/>
-            <w:rFonts w:hint="eastAsia"/>
-          </w:rPr>
-          <w:t>666/user/reg</w:t>
-        </w:r>
-      </w:hyperlink>
-    </w:p>
-    <w:p>
-      <w:r>
-        <w:rPr>
-          <w:rFonts w:hint="eastAsia"/>
-        </w:rPr>
-        <w:t>返回格式：</w:t>
-      </w:r>
-      <w:r>
-        <w:rPr>
-          <w:rFonts w:hint="eastAsia"/>
-        </w:rPr>
-        <w:t>json</w:t>
-      </w:r>
-    </w:p>
-    <w:p>
-      <w:r>
-        <w:rPr>
-          <w:rFonts w:hint="eastAsia"/>
-        </w:rPr>
-        <w:t>请求方式：</w:t>
-      </w:r>
-      <w:r>
-        <w:rPr>
-          <w:rFonts w:hint="eastAsia"/>
-        </w:rPr>
-        <w:t>post</w:t>
+      <w:r>
+        <w:fldChar w:fldCharType="begin"/>
+      </w:r>
+      <w:r>
+        <w:instrText xml:space="preserve"> HYPERLINK "http://localhost:1666/user/reg" </w:instrText>
+      </w:r>
+      <w:r>
+        <w:fldChar w:fldCharType="separate"/>
+      </w:r>
+      <w:r>
+        <w:rPr>
+          <w:rStyle w:val="5"/>
+          <w:rFonts w:hint="eastAsia"/>
+        </w:rPr>
+        <w:t>http://localhost:</w:t>
+      </w:r>
+      <w:r>
+        <w:rPr>
+          <w:rStyle w:val="5"/>
+        </w:rPr>
+        <w:t>1</w:t>
+      </w:r>
+      <w:r>
+        <w:rPr>
+          <w:rStyle w:val="5"/>
+          <w:rFonts w:hint="eastAsia"/>
+        </w:rPr>
+        <w:t>666/user/reg</w:t>
+      </w:r>
+      <w:r>
+        <w:rPr>
+          <w:rStyle w:val="5"/>
+          <w:rFonts w:hint="eastAsia"/>
+        </w:rPr>
+        <w:fldChar w:fldCharType="end"/>
+      </w:r>
+    </w:p>
+    <w:p>
+      <w:r>
+        <w:rPr>
+          <w:rFonts w:hint="eastAsia"/>
+        </w:rPr>
+        <w:t>返回格式：json</w:t>
+      </w:r>
+    </w:p>
+    <w:p>
+      <w:r>
+        <w:rPr>
+          <w:rFonts w:hint="eastAsia"/>
+        </w:rPr>
+        <w:t>请求方式：post</w:t>
       </w:r>
     </w:p>
     <w:p>
@@ -95,8 +91,6 @@
         </w:rPr>
         <w:t>请求示例：</w:t>
       </w:r>
-      <w:bookmarkStart w:id="0" w:name="_GoBack"/>
-      <w:bookmarkEnd w:id="0"/>
       <w:r>
         <w:fldChar w:fldCharType="begin"/>
       </w:r>
@@ -107,16 +101,16 @@
         <w:rPr>
           <w:rFonts w:hint="eastAsia"/>
         </w:rPr>
-        <w:instrText>http://127.0.0.1:</w:instrText>
-      </w:r>
-      <w:r>
-        <w:instrText>1</w:instrText>
-      </w:r>
-      <w:r>
-        <w:rPr>
-          <w:rFonts w:hint="eastAsia"/>
-        </w:rPr>
-        <w:instrText>666/user/reg</w:instrText>
+        <w:instrText xml:space="preserve">http://127.0.0.1:</w:instrText>
+      </w:r>
+      <w:r>
+        <w:instrText xml:space="preserve">1</w:instrText>
+      </w:r>
+      <w:r>
+        <w:rPr>
+          <w:rFonts w:hint="eastAsia"/>
+        </w:rPr>
+        <w:instrText xml:space="preserve">666/user/reg</w:instrText>
       </w:r>
       <w:r>
         <w:instrText xml:space="preserve">" </w:instrText>
@@ -126,20 +120,20 @@
       </w:r>
       <w:r>
         <w:rPr>
-          <w:rStyle w:val="a4"/>
+          <w:rStyle w:val="5"/>
           <w:rFonts w:hint="eastAsia"/>
         </w:rPr>
         <w:t>http://127.0.0.1:</w:t>
       </w:r>
       <w:r>
         <w:rPr>
-          <w:rStyle w:val="a4"/>
+          <w:rStyle w:val="5"/>
         </w:rPr>
         <w:t>1</w:t>
       </w:r>
       <w:r>
         <w:rPr>
-          <w:rStyle w:val="a4"/>
+          <w:rStyle w:val="5"/>
           <w:rFonts w:hint="eastAsia"/>
         </w:rPr>
         <w:t>666/user/reg</w:t>
@@ -158,10 +152,24 @@
     </w:p>
     <w:tbl>
       <w:tblPr>
-        <w:tblStyle w:val="a3"/>
+        <w:tblStyle w:val="3"/>
         <w:tblW w:w="8522" w:type="dxa"/>
+        <w:tblInd w:w="0" w:type="dxa"/>
+        <w:tblBorders>
+          <w:top w:val="single" w:color="auto" w:sz="4" w:space="0"/>
+          <w:left w:val="single" w:color="auto" w:sz="4" w:space="0"/>
+          <w:bottom w:val="single" w:color="auto" w:sz="4" w:space="0"/>
+          <w:right w:val="single" w:color="auto" w:sz="4" w:space="0"/>
+          <w:insideH w:val="single" w:color="auto" w:sz="4" w:space="0"/>
+          <w:insideV w:val="single" w:color="auto" w:sz="4" w:space="0"/>
+        </w:tblBorders>
         <w:tblLayout w:type="fixed"/>
-        <w:tblLook w:val="04A0" w:firstRow="1" w:lastRow="0" w:firstColumn="1" w:lastColumn="0" w:noHBand="0" w:noVBand="1"/>
+        <w:tblCellMar>
+          <w:top w:w="0" w:type="dxa"/>
+          <w:left w:w="108" w:type="dxa"/>
+          <w:bottom w:w="0" w:type="dxa"/>
+          <w:right w:w="108" w:type="dxa"/>
+        </w:tblCellMar>
       </w:tblPr>
       <w:tblGrid>
         <w:gridCol w:w="2130"/>
@@ -170,6 +178,23 @@
         <w:gridCol w:w="2131"/>
       </w:tblGrid>
       <w:tr>
+        <w:tblPrEx>
+          <w:tblBorders>
+            <w:top w:val="single" w:color="auto" w:sz="4" w:space="0"/>
+            <w:left w:val="single" w:color="auto" w:sz="4" w:space="0"/>
+            <w:bottom w:val="single" w:color="auto" w:sz="4" w:space="0"/>
+            <w:right w:val="single" w:color="auto" w:sz="4" w:space="0"/>
+            <w:insideH w:val="single" w:color="auto" w:sz="4" w:space="0"/>
+            <w:insideV w:val="single" w:color="auto" w:sz="4" w:space="0"/>
+          </w:tblBorders>
+          <w:tblLayout w:type="fixed"/>
+          <w:tblCellMar>
+            <w:top w:w="0" w:type="dxa"/>
+            <w:left w:w="108" w:type="dxa"/>
+            <w:bottom w:w="0" w:type="dxa"/>
+            <w:right w:w="108" w:type="dxa"/>
+          </w:tblCellMar>
+        </w:tblPrEx>
         <w:tc>
           <w:tcPr>
             <w:tcW w:w="2130" w:type="dxa"/>
@@ -224,6 +249,23 @@
         </w:tc>
       </w:tr>
       <w:tr>
+        <w:tblPrEx>
+          <w:tblBorders>
+            <w:top w:val="single" w:color="auto" w:sz="4" w:space="0"/>
+            <w:left w:val="single" w:color="auto" w:sz="4" w:space="0"/>
+            <w:bottom w:val="single" w:color="auto" w:sz="4" w:space="0"/>
+            <w:right w:val="single" w:color="auto" w:sz="4" w:space="0"/>
+            <w:insideH w:val="single" w:color="auto" w:sz="4" w:space="0"/>
+            <w:insideV w:val="single" w:color="auto" w:sz="4" w:space="0"/>
+          </w:tblBorders>
+          <w:tblLayout w:type="fixed"/>
+          <w:tblCellMar>
+            <w:top w:w="0" w:type="dxa"/>
+            <w:left w:w="108" w:type="dxa"/>
+            <w:bottom w:w="0" w:type="dxa"/>
+            <w:right w:w="108" w:type="dxa"/>
+          </w:tblCellMar>
+        </w:tblPrEx>
         <w:tc>
           <w:tcPr>
             <w:tcW w:w="2130" w:type="dxa"/>
@@ -278,6 +320,23 @@
         </w:tc>
       </w:tr>
       <w:tr>
+        <w:tblPrEx>
+          <w:tblBorders>
+            <w:top w:val="single" w:color="auto" w:sz="4" w:space="0"/>
+            <w:left w:val="single" w:color="auto" w:sz="4" w:space="0"/>
+            <w:bottom w:val="single" w:color="auto" w:sz="4" w:space="0"/>
+            <w:right w:val="single" w:color="auto" w:sz="4" w:space="0"/>
+            <w:insideH w:val="single" w:color="auto" w:sz="4" w:space="0"/>
+            <w:insideV w:val="single" w:color="auto" w:sz="4" w:space="0"/>
+          </w:tblBorders>
+          <w:tblLayout w:type="fixed"/>
+          <w:tblCellMar>
+            <w:top w:w="0" w:type="dxa"/>
+            <w:left w:w="108" w:type="dxa"/>
+            <w:bottom w:w="0" w:type="dxa"/>
+            <w:right w:w="108" w:type="dxa"/>
+          </w:tblCellMar>
+        </w:tblPrEx>
         <w:tc>
           <w:tcPr>
             <w:tcW w:w="2130" w:type="dxa"/>
@@ -332,6 +391,23 @@
         </w:tc>
       </w:tr>
       <w:tr>
+        <w:tblPrEx>
+          <w:tblBorders>
+            <w:top w:val="single" w:color="auto" w:sz="4" w:space="0"/>
+            <w:left w:val="single" w:color="auto" w:sz="4" w:space="0"/>
+            <w:bottom w:val="single" w:color="auto" w:sz="4" w:space="0"/>
+            <w:right w:val="single" w:color="auto" w:sz="4" w:space="0"/>
+            <w:insideH w:val="single" w:color="auto" w:sz="4" w:space="0"/>
+            <w:insideV w:val="single" w:color="auto" w:sz="4" w:space="0"/>
+          </w:tblBorders>
+          <w:tblLayout w:type="fixed"/>
+          <w:tblCellMar>
+            <w:top w:w="0" w:type="dxa"/>
+            <w:left w:w="108" w:type="dxa"/>
+            <w:bottom w:w="0" w:type="dxa"/>
+            <w:right w:w="108" w:type="dxa"/>
+          </w:tblCellMar>
+        </w:tblPrEx>
         <w:tc>
           <w:tcPr>
             <w:tcW w:w="2130" w:type="dxa"/>
@@ -386,6 +462,23 @@
         </w:tc>
       </w:tr>
       <w:tr>
+        <w:tblPrEx>
+          <w:tblBorders>
+            <w:top w:val="single" w:color="auto" w:sz="4" w:space="0"/>
+            <w:left w:val="single" w:color="auto" w:sz="4" w:space="0"/>
+            <w:bottom w:val="single" w:color="auto" w:sz="4" w:space="0"/>
+            <w:right w:val="single" w:color="auto" w:sz="4" w:space="0"/>
+            <w:insideH w:val="single" w:color="auto" w:sz="4" w:space="0"/>
+            <w:insideV w:val="single" w:color="auto" w:sz="4" w:space="0"/>
+          </w:tblBorders>
+          <w:tblLayout w:type="fixed"/>
+          <w:tblCellMar>
+            <w:top w:w="0" w:type="dxa"/>
+            <w:left w:w="108" w:type="dxa"/>
+            <w:bottom w:w="0" w:type="dxa"/>
+            <w:right w:w="108" w:type="dxa"/>
+          </w:tblCellMar>
+        </w:tblPrEx>
         <w:tc>
           <w:tcPr>
             <w:tcW w:w="2130" w:type="dxa"/>
@@ -440,16 +533,40 @@
         </w:tc>
       </w:tr>
       <w:tr>
+        <w:tblPrEx>
+          <w:tblBorders>
+            <w:top w:val="single" w:color="auto" w:sz="4" w:space="0"/>
+            <w:left w:val="single" w:color="auto" w:sz="4" w:space="0"/>
+            <w:bottom w:val="single" w:color="auto" w:sz="4" w:space="0"/>
+            <w:right w:val="single" w:color="auto" w:sz="4" w:space="0"/>
+            <w:insideH w:val="single" w:color="auto" w:sz="4" w:space="0"/>
+            <w:insideV w:val="single" w:color="auto" w:sz="4" w:space="0"/>
+          </w:tblBorders>
+          <w:tblLayout w:type="fixed"/>
+          <w:tblCellMar>
+            <w:top w:w="0" w:type="dxa"/>
+            <w:left w:w="108" w:type="dxa"/>
+            <w:bottom w:w="0" w:type="dxa"/>
+            <w:right w:w="108" w:type="dxa"/>
+          </w:tblCellMar>
+        </w:tblPrEx>
         <w:tc>
           <w:tcPr>
             <w:tcW w:w="2130" w:type="dxa"/>
           </w:tcPr>
           <w:p>
-            <w:r>
-              <w:rPr>
-                <w:rFonts w:hint="eastAsia"/>
-              </w:rPr>
-              <w:t>verify</w:t>
+            <w:pPr>
+              <w:rPr>
+                <w:rFonts w:hint="default" w:eastAsiaTheme="minorEastAsia"/>
+                <w:lang w:val="en-US" w:eastAsia="zh-CN"/>
+              </w:rPr>
+            </w:pPr>
+            <w:r>
+              <w:rPr>
+                <w:rFonts w:hint="eastAsia"/>
+                <w:lang w:val="en-US" w:eastAsia="zh-CN"/>
+              </w:rPr>
+              <w:t>gender</w:t>
             </w:r>
           </w:p>
         </w:tc>
@@ -458,11 +575,18 @@
             <w:tcW w:w="2130" w:type="dxa"/>
           </w:tcPr>
           <w:p>
-            <w:r>
-              <w:rPr>
-                <w:rFonts w:hint="eastAsia"/>
-              </w:rPr>
-              <w:t>String</w:t>
+            <w:pPr>
+              <w:rPr>
+                <w:rFonts w:hint="default" w:eastAsiaTheme="minorEastAsia"/>
+                <w:lang w:val="en-US" w:eastAsia="zh-CN"/>
+              </w:rPr>
+            </w:pPr>
+            <w:r>
+              <w:rPr>
+                <w:rFonts w:hint="eastAsia"/>
+                <w:lang w:val="en-US" w:eastAsia="zh-CN"/>
+              </w:rPr>
+              <w:t>Tinyint</w:t>
             </w:r>
           </w:p>
         </w:tc>
@@ -484,11 +608,18 @@
             <w:tcW w:w="2131" w:type="dxa"/>
           </w:tcPr>
           <w:p>
-            <w:r>
-              <w:rPr>
-                <w:rFonts w:hint="eastAsia"/>
-              </w:rPr>
-              <w:t>随机验证码</w:t>
+            <w:pPr>
+              <w:rPr>
+                <w:rFonts w:hint="default" w:eastAsiaTheme="minorEastAsia"/>
+                <w:lang w:val="en-US" w:eastAsia="zh-CN"/>
+              </w:rPr>
+            </w:pPr>
+            <w:r>
+              <w:rPr>
+                <w:rFonts w:hint="eastAsia"/>
+                <w:lang w:val="en-US" w:eastAsia="zh-CN"/>
+              </w:rPr>
+              <w:t>性别</w:t>
             </w:r>
           </w:p>
         </w:tc>
@@ -504,10 +635,24 @@
     </w:p>
     <w:tbl>
       <w:tblPr>
-        <w:tblStyle w:val="a3"/>
+        <w:tblStyle w:val="3"/>
         <w:tblW w:w="8522" w:type="dxa"/>
+        <w:tblInd w:w="0" w:type="dxa"/>
+        <w:tblBorders>
+          <w:top w:val="single" w:color="auto" w:sz="4" w:space="0"/>
+          <w:left w:val="single" w:color="auto" w:sz="4" w:space="0"/>
+          <w:bottom w:val="single" w:color="auto" w:sz="4" w:space="0"/>
+          <w:right w:val="single" w:color="auto" w:sz="4" w:space="0"/>
+          <w:insideH w:val="single" w:color="auto" w:sz="4" w:space="0"/>
+          <w:insideV w:val="single" w:color="auto" w:sz="4" w:space="0"/>
+        </w:tblBorders>
         <w:tblLayout w:type="fixed"/>
-        <w:tblLook w:val="04A0" w:firstRow="1" w:lastRow="0" w:firstColumn="1" w:lastColumn="0" w:noHBand="0" w:noVBand="1"/>
+        <w:tblCellMar>
+          <w:top w:w="0" w:type="dxa"/>
+          <w:left w:w="108" w:type="dxa"/>
+          <w:bottom w:w="0" w:type="dxa"/>
+          <w:right w:w="108" w:type="dxa"/>
+        </w:tblCellMar>
       </w:tblPr>
       <w:tblGrid>
         <w:gridCol w:w="2840"/>
@@ -515,6 +660,23 @@
         <w:gridCol w:w="2841"/>
       </w:tblGrid>
       <w:tr>
+        <w:tblPrEx>
+          <w:tblBorders>
+            <w:top w:val="single" w:color="auto" w:sz="4" w:space="0"/>
+            <w:left w:val="single" w:color="auto" w:sz="4" w:space="0"/>
+            <w:bottom w:val="single" w:color="auto" w:sz="4" w:space="0"/>
+            <w:right w:val="single" w:color="auto" w:sz="4" w:space="0"/>
+            <w:insideH w:val="single" w:color="auto" w:sz="4" w:space="0"/>
+            <w:insideV w:val="single" w:color="auto" w:sz="4" w:space="0"/>
+          </w:tblBorders>
+          <w:tblLayout w:type="fixed"/>
+          <w:tblCellMar>
+            <w:top w:w="0" w:type="dxa"/>
+            <w:left w:w="108" w:type="dxa"/>
+            <w:bottom w:w="0" w:type="dxa"/>
+            <w:right w:w="108" w:type="dxa"/>
+          </w:tblCellMar>
+        </w:tblPrEx>
         <w:tc>
           <w:tcPr>
             <w:tcW w:w="2840" w:type="dxa"/>
@@ -556,6 +718,23 @@
         </w:tc>
       </w:tr>
       <w:tr>
+        <w:tblPrEx>
+          <w:tblBorders>
+            <w:top w:val="single" w:color="auto" w:sz="4" w:space="0"/>
+            <w:left w:val="single" w:color="auto" w:sz="4" w:space="0"/>
+            <w:bottom w:val="single" w:color="auto" w:sz="4" w:space="0"/>
+            <w:right w:val="single" w:color="auto" w:sz="4" w:space="0"/>
+            <w:insideH w:val="single" w:color="auto" w:sz="4" w:space="0"/>
+            <w:insideV w:val="single" w:color="auto" w:sz="4" w:space="0"/>
+          </w:tblBorders>
+          <w:tblLayout w:type="fixed"/>
+          <w:tblCellMar>
+            <w:top w:w="0" w:type="dxa"/>
+            <w:left w:w="108" w:type="dxa"/>
+            <w:bottom w:w="0" w:type="dxa"/>
+            <w:right w:w="108" w:type="dxa"/>
+          </w:tblCellMar>
+        </w:tblPrEx>
         <w:tc>
           <w:tcPr>
             <w:tcW w:w="2840" w:type="dxa"/>
@@ -611,16 +790,22 @@
           <w:p>
             <w:pPr>
               <w:numPr>
-                <w:ilvl w:val="0"/>
-                <w:numId w:val="3"/>
+                <w:numId w:val="0"/>
               </w:numPr>
+              <w:rPr>
+                <w:rFonts w:hint="default" w:eastAsiaTheme="minorEastAsia"/>
+                <w:lang w:val="en-US" w:eastAsia="zh-CN"/>
+              </w:rPr>
             </w:pPr>
             <w:r>
               <w:rPr>
                 <w:rFonts w:hint="eastAsia"/>
-              </w:rPr>
-              <w:t>用户名为空</w:t>
-            </w:r>
+                <w:lang w:val="en-US" w:eastAsia="zh-CN"/>
+              </w:rPr>
+              <w:t>301-注册失败</w:t>
+            </w:r>
+            <w:bookmarkStart w:id="0" w:name="_GoBack"/>
+            <w:bookmarkEnd w:id="0"/>
           </w:p>
           <w:p>
             <w:pPr>
@@ -633,7 +818,7 @@
               <w:rPr>
                 <w:rFonts w:hint="eastAsia"/>
               </w:rPr>
-              <w:t>密码为空</w:t>
+              <w:t>用户名为空</w:t>
             </w:r>
           </w:p>
           <w:p>
@@ -647,7 +832,7 @@
               <w:rPr>
                 <w:rFonts w:hint="eastAsia"/>
               </w:rPr>
-              <w:t>邮箱为空</w:t>
+              <w:t>密码为空</w:t>
             </w:r>
           </w:p>
           <w:p>
@@ -661,7 +846,7 @@
               <w:rPr>
                 <w:rFonts w:hint="eastAsia"/>
               </w:rPr>
-              <w:t>手机号为空</w:t>
+              <w:t>邮箱为空</w:t>
             </w:r>
           </w:p>
           <w:p>
@@ -675,12 +860,50 @@
               <w:rPr>
                 <w:rFonts w:hint="eastAsia"/>
               </w:rPr>
-              <w:t>验证码为空</w:t>
+              <w:t>手机号为空</w:t>
+            </w:r>
+          </w:p>
+          <w:p>
+            <w:pPr>
+              <w:numPr>
+                <w:ilvl w:val="0"/>
+                <w:numId w:val="3"/>
+              </w:numPr>
+            </w:pPr>
+            <w:r>
+              <w:rPr>
+                <w:rFonts w:hint="eastAsia"/>
+                <w:lang w:val="en-US" w:eastAsia="zh-CN"/>
+              </w:rPr>
+              <w:t>性别</w:t>
+            </w:r>
+            <w:r>
+              <w:rPr>
+                <w:rFonts w:hint="eastAsia"/>
+              </w:rPr>
+              <w:t>为空</w:t>
             </w:r>
           </w:p>
         </w:tc>
       </w:tr>
       <w:tr>
+        <w:tblPrEx>
+          <w:tblBorders>
+            <w:top w:val="single" w:color="auto" w:sz="4" w:space="0"/>
+            <w:left w:val="single" w:color="auto" w:sz="4" w:space="0"/>
+            <w:bottom w:val="single" w:color="auto" w:sz="4" w:space="0"/>
+            <w:right w:val="single" w:color="auto" w:sz="4" w:space="0"/>
+            <w:insideH w:val="single" w:color="auto" w:sz="4" w:space="0"/>
+            <w:insideV w:val="single" w:color="auto" w:sz="4" w:space="0"/>
+          </w:tblBorders>
+          <w:tblLayout w:type="fixed"/>
+          <w:tblCellMar>
+            <w:top w:w="0" w:type="dxa"/>
+            <w:left w:w="108" w:type="dxa"/>
+            <w:bottom w:w="0" w:type="dxa"/>
+            <w:right w:w="108" w:type="dxa"/>
+          </w:tblCellMar>
+        </w:tblPrEx>
         <w:tc>
           <w:tcPr>
             <w:tcW w:w="2840" w:type="dxa"/>
@@ -728,13 +951,7 @@
         <w:rPr>
           <w:rFonts w:hint="eastAsia"/>
         </w:rPr>
-        <w:t>1.2</w:t>
-      </w:r>
-      <w:r>
-        <w:rPr>
-          <w:rFonts w:hint="eastAsia"/>
-        </w:rPr>
-        <w:t>、用户登录</w:t>
+        <w:t>1.2、用户登录</w:t>
       </w:r>
     </w:p>
     <w:p>
@@ -744,55 +961,57 @@
         </w:rPr>
         <w:t>接口地址：</w:t>
       </w:r>
-      <w:hyperlink r:id="rId7" w:history="1">
-        <w:r>
-          <w:rPr>
-            <w:rStyle w:val="a4"/>
-            <w:rFonts w:hint="eastAsia"/>
-          </w:rPr>
-          <w:t>http://localhost:</w:t>
-        </w:r>
-        <w:r>
-          <w:rPr>
-            <w:rStyle w:val="a4"/>
-          </w:rPr>
-          <w:t>1</w:t>
-        </w:r>
-        <w:r>
-          <w:rPr>
-            <w:rStyle w:val="a4"/>
-            <w:rFonts w:hint="eastAsia"/>
-          </w:rPr>
-          <w:t>666//user/log</w:t>
-        </w:r>
-      </w:hyperlink>
-    </w:p>
-    <w:p>
-      <w:r>
-        <w:rPr>
-          <w:rFonts w:hint="eastAsia"/>
-        </w:rPr>
-        <w:t>返回格式：</w:t>
-      </w:r>
-      <w:r>
-        <w:rPr>
-          <w:rFonts w:hint="eastAsia"/>
-        </w:rPr>
-        <w:t>json</w:t>
-      </w:r>
-    </w:p>
-    <w:p>
-      <w:r>
-        <w:rPr>
-          <w:rFonts w:hint="eastAsia"/>
-        </w:rPr>
-        <w:t>请求方式：</w:t>
-      </w:r>
-      <w:r>
-        <w:rPr>
-          <w:rFonts w:hint="eastAsia"/>
-        </w:rPr>
-        <w:t>post</w:t>
+      <w:r>
+        <w:fldChar w:fldCharType="begin"/>
+      </w:r>
+      <w:r>
+        <w:instrText xml:space="preserve"> HYPERLINK "http://localhost:1666//user/log" </w:instrText>
+      </w:r>
+      <w:r>
+        <w:fldChar w:fldCharType="separate"/>
+      </w:r>
+      <w:r>
+        <w:rPr>
+          <w:rStyle w:val="5"/>
+          <w:rFonts w:hint="eastAsia"/>
+        </w:rPr>
+        <w:t>http://localhost:</w:t>
+      </w:r>
+      <w:r>
+        <w:rPr>
+          <w:rStyle w:val="5"/>
+        </w:rPr>
+        <w:t>1</w:t>
+      </w:r>
+      <w:r>
+        <w:rPr>
+          <w:rStyle w:val="5"/>
+          <w:rFonts w:hint="eastAsia"/>
+        </w:rPr>
+        <w:t>666//user/log</w:t>
+      </w:r>
+      <w:r>
+        <w:rPr>
+          <w:rStyle w:val="5"/>
+          <w:rFonts w:hint="eastAsia"/>
+        </w:rPr>
+        <w:fldChar w:fldCharType="end"/>
+      </w:r>
+    </w:p>
+    <w:p>
+      <w:r>
+        <w:rPr>
+          <w:rFonts w:hint="eastAsia"/>
+        </w:rPr>
+        <w:t>返回格式：json</w:t>
+      </w:r>
+    </w:p>
+    <w:p>
+      <w:r>
+        <w:rPr>
+          <w:rFonts w:hint="eastAsia"/>
+        </w:rPr>
+        <w:t>请求方式：post</w:t>
       </w:r>
     </w:p>
     <w:p>
@@ -802,28 +1021,42 @@
         </w:rPr>
         <w:t>请求示例：</w:t>
       </w:r>
-      <w:hyperlink r:id="rId8" w:history="1">
-        <w:r>
-          <w:rPr>
-            <w:rStyle w:val="a4"/>
-            <w:rFonts w:hint="eastAsia"/>
-          </w:rPr>
-          <w:t>http://127.0.0.1:</w:t>
-        </w:r>
-        <w:r>
-          <w:rPr>
-            <w:rStyle w:val="a4"/>
-          </w:rPr>
-          <w:t>1</w:t>
-        </w:r>
-        <w:r>
-          <w:rPr>
-            <w:rStyle w:val="a4"/>
-            <w:rFonts w:hint="eastAsia"/>
-          </w:rPr>
-          <w:t>666//user/log</w:t>
-        </w:r>
-      </w:hyperlink>
+      <w:r>
+        <w:fldChar w:fldCharType="begin"/>
+      </w:r>
+      <w:r>
+        <w:instrText xml:space="preserve"> HYPERLINK "http://127.0.0.1:1666//user/log" </w:instrText>
+      </w:r>
+      <w:r>
+        <w:fldChar w:fldCharType="separate"/>
+      </w:r>
+      <w:r>
+        <w:rPr>
+          <w:rStyle w:val="5"/>
+          <w:rFonts w:hint="eastAsia"/>
+        </w:rPr>
+        <w:t>http://127.0.0.1:</w:t>
+      </w:r>
+      <w:r>
+        <w:rPr>
+          <w:rStyle w:val="5"/>
+        </w:rPr>
+        <w:t>1</w:t>
+      </w:r>
+      <w:r>
+        <w:rPr>
+          <w:rStyle w:val="5"/>
+          <w:rFonts w:hint="eastAsia"/>
+        </w:rPr>
+        <w:t>666//user/log</w:t>
+      </w:r>
+      <w:r>
+        <w:rPr>
+          <w:rStyle w:val="5"/>
+          <w:rFonts w:hint="eastAsia"/>
+        </w:rPr>
+        <w:fldChar w:fldCharType="end"/>
+      </w:r>
     </w:p>
     <w:p>
       <w:r>
@@ -835,10 +1068,24 @@
     </w:p>
     <w:tbl>
       <w:tblPr>
-        <w:tblStyle w:val="a3"/>
+        <w:tblStyle w:val="3"/>
         <w:tblW w:w="8522" w:type="dxa"/>
+        <w:tblInd w:w="0" w:type="dxa"/>
+        <w:tblBorders>
+          <w:top w:val="single" w:color="auto" w:sz="4" w:space="0"/>
+          <w:left w:val="single" w:color="auto" w:sz="4" w:space="0"/>
+          <w:bottom w:val="single" w:color="auto" w:sz="4" w:space="0"/>
+          <w:right w:val="single" w:color="auto" w:sz="4" w:space="0"/>
+          <w:insideH w:val="single" w:color="auto" w:sz="4" w:space="0"/>
+          <w:insideV w:val="single" w:color="auto" w:sz="4" w:space="0"/>
+        </w:tblBorders>
         <w:tblLayout w:type="fixed"/>
-        <w:tblLook w:val="04A0" w:firstRow="1" w:lastRow="0" w:firstColumn="1" w:lastColumn="0" w:noHBand="0" w:noVBand="1"/>
+        <w:tblCellMar>
+          <w:top w:w="0" w:type="dxa"/>
+          <w:left w:w="108" w:type="dxa"/>
+          <w:bottom w:w="0" w:type="dxa"/>
+          <w:right w:w="108" w:type="dxa"/>
+        </w:tblCellMar>
       </w:tblPr>
       <w:tblGrid>
         <w:gridCol w:w="2130"/>
@@ -847,6 +1094,23 @@
         <w:gridCol w:w="2131"/>
       </w:tblGrid>
       <w:tr>
+        <w:tblPrEx>
+          <w:tblBorders>
+            <w:top w:val="single" w:color="auto" w:sz="4" w:space="0"/>
+            <w:left w:val="single" w:color="auto" w:sz="4" w:space="0"/>
+            <w:bottom w:val="single" w:color="auto" w:sz="4" w:space="0"/>
+            <w:right w:val="single" w:color="auto" w:sz="4" w:space="0"/>
+            <w:insideH w:val="single" w:color="auto" w:sz="4" w:space="0"/>
+            <w:insideV w:val="single" w:color="auto" w:sz="4" w:space="0"/>
+          </w:tblBorders>
+          <w:tblLayout w:type="fixed"/>
+          <w:tblCellMar>
+            <w:top w:w="0" w:type="dxa"/>
+            <w:left w:w="108" w:type="dxa"/>
+            <w:bottom w:w="0" w:type="dxa"/>
+            <w:right w:w="108" w:type="dxa"/>
+          </w:tblCellMar>
+        </w:tblPrEx>
         <w:tc>
           <w:tcPr>
             <w:tcW w:w="2130" w:type="dxa"/>
@@ -901,6 +1165,23 @@
         </w:tc>
       </w:tr>
       <w:tr>
+        <w:tblPrEx>
+          <w:tblBorders>
+            <w:top w:val="single" w:color="auto" w:sz="4" w:space="0"/>
+            <w:left w:val="single" w:color="auto" w:sz="4" w:space="0"/>
+            <w:bottom w:val="single" w:color="auto" w:sz="4" w:space="0"/>
+            <w:right w:val="single" w:color="auto" w:sz="4" w:space="0"/>
+            <w:insideH w:val="single" w:color="auto" w:sz="4" w:space="0"/>
+            <w:insideV w:val="single" w:color="auto" w:sz="4" w:space="0"/>
+          </w:tblBorders>
+          <w:tblLayout w:type="fixed"/>
+          <w:tblCellMar>
+            <w:top w:w="0" w:type="dxa"/>
+            <w:left w:w="108" w:type="dxa"/>
+            <w:bottom w:w="0" w:type="dxa"/>
+            <w:right w:w="108" w:type="dxa"/>
+          </w:tblCellMar>
+        </w:tblPrEx>
         <w:tc>
           <w:tcPr>
             <w:tcW w:w="2130" w:type="dxa"/>
@@ -955,6 +1236,23 @@
         </w:tc>
       </w:tr>
       <w:tr>
+        <w:tblPrEx>
+          <w:tblBorders>
+            <w:top w:val="single" w:color="auto" w:sz="4" w:space="0"/>
+            <w:left w:val="single" w:color="auto" w:sz="4" w:space="0"/>
+            <w:bottom w:val="single" w:color="auto" w:sz="4" w:space="0"/>
+            <w:right w:val="single" w:color="auto" w:sz="4" w:space="0"/>
+            <w:insideH w:val="single" w:color="auto" w:sz="4" w:space="0"/>
+            <w:insideV w:val="single" w:color="auto" w:sz="4" w:space="0"/>
+          </w:tblBorders>
+          <w:tblLayout w:type="fixed"/>
+          <w:tblCellMar>
+            <w:top w:w="0" w:type="dxa"/>
+            <w:left w:w="108" w:type="dxa"/>
+            <w:bottom w:w="0" w:type="dxa"/>
+            <w:right w:w="108" w:type="dxa"/>
+          </w:tblCellMar>
+        </w:tblPrEx>
         <w:tc>
           <w:tcPr>
             <w:tcW w:w="2130" w:type="dxa"/>
@@ -1019,10 +1317,24 @@
     </w:p>
     <w:tbl>
       <w:tblPr>
-        <w:tblStyle w:val="a3"/>
+        <w:tblStyle w:val="3"/>
         <w:tblW w:w="8522" w:type="dxa"/>
+        <w:tblInd w:w="0" w:type="dxa"/>
+        <w:tblBorders>
+          <w:top w:val="single" w:color="auto" w:sz="4" w:space="0"/>
+          <w:left w:val="single" w:color="auto" w:sz="4" w:space="0"/>
+          <w:bottom w:val="single" w:color="auto" w:sz="4" w:space="0"/>
+          <w:right w:val="single" w:color="auto" w:sz="4" w:space="0"/>
+          <w:insideH w:val="single" w:color="auto" w:sz="4" w:space="0"/>
+          <w:insideV w:val="single" w:color="auto" w:sz="4" w:space="0"/>
+        </w:tblBorders>
         <w:tblLayout w:type="fixed"/>
-        <w:tblLook w:val="04A0" w:firstRow="1" w:lastRow="0" w:firstColumn="1" w:lastColumn="0" w:noHBand="0" w:noVBand="1"/>
+        <w:tblCellMar>
+          <w:top w:w="0" w:type="dxa"/>
+          <w:left w:w="108" w:type="dxa"/>
+          <w:bottom w:w="0" w:type="dxa"/>
+          <w:right w:w="108" w:type="dxa"/>
+        </w:tblCellMar>
       </w:tblPr>
       <w:tblGrid>
         <w:gridCol w:w="2840"/>
@@ -1030,6 +1342,23 @@
         <w:gridCol w:w="2841"/>
       </w:tblGrid>
       <w:tr>
+        <w:tblPrEx>
+          <w:tblBorders>
+            <w:top w:val="single" w:color="auto" w:sz="4" w:space="0"/>
+            <w:left w:val="single" w:color="auto" w:sz="4" w:space="0"/>
+            <w:bottom w:val="single" w:color="auto" w:sz="4" w:space="0"/>
+            <w:right w:val="single" w:color="auto" w:sz="4" w:space="0"/>
+            <w:insideH w:val="single" w:color="auto" w:sz="4" w:space="0"/>
+            <w:insideV w:val="single" w:color="auto" w:sz="4" w:space="0"/>
+          </w:tblBorders>
+          <w:tblLayout w:type="fixed"/>
+          <w:tblCellMar>
+            <w:top w:w="0" w:type="dxa"/>
+            <w:left w:w="108" w:type="dxa"/>
+            <w:bottom w:w="0" w:type="dxa"/>
+            <w:right w:w="108" w:type="dxa"/>
+          </w:tblCellMar>
+        </w:tblPrEx>
         <w:tc>
           <w:tcPr>
             <w:tcW w:w="2840" w:type="dxa"/>
@@ -1071,6 +1400,23 @@
         </w:tc>
       </w:tr>
       <w:tr>
+        <w:tblPrEx>
+          <w:tblBorders>
+            <w:top w:val="single" w:color="auto" w:sz="4" w:space="0"/>
+            <w:left w:val="single" w:color="auto" w:sz="4" w:space="0"/>
+            <w:bottom w:val="single" w:color="auto" w:sz="4" w:space="0"/>
+            <w:right w:val="single" w:color="auto" w:sz="4" w:space="0"/>
+            <w:insideH w:val="single" w:color="auto" w:sz="4" w:space="0"/>
+            <w:insideV w:val="single" w:color="auto" w:sz="4" w:space="0"/>
+          </w:tblBorders>
+          <w:tblLayout w:type="fixed"/>
+          <w:tblCellMar>
+            <w:top w:w="0" w:type="dxa"/>
+            <w:left w:w="108" w:type="dxa"/>
+            <w:bottom w:w="0" w:type="dxa"/>
+            <w:right w:w="108" w:type="dxa"/>
+          </w:tblCellMar>
+        </w:tblPrEx>
         <w:tc>
           <w:tcPr>
             <w:tcW w:w="2840" w:type="dxa"/>
@@ -1114,60 +1460,53 @@
               <w:rPr>
                 <w:rFonts w:hint="eastAsia"/>
               </w:rPr>
-              <w:t>200-</w:t>
-            </w:r>
-            <w:r>
-              <w:rPr>
-                <w:rFonts w:hint="eastAsia"/>
-              </w:rPr>
-              <w:t>登陆成功</w:t>
-            </w:r>
-          </w:p>
-          <w:p>
-            <w:r>
-              <w:rPr>
-                <w:rFonts w:hint="eastAsia"/>
-              </w:rPr>
-              <w:t>301-</w:t>
-            </w:r>
-            <w:r>
-              <w:rPr>
-                <w:rFonts w:hint="eastAsia"/>
-              </w:rPr>
-              <w:t>用户名或密码错误</w:t>
-            </w:r>
-          </w:p>
-          <w:p>
-            <w:r>
-              <w:rPr>
-                <w:rFonts w:hint="eastAsia"/>
-              </w:rPr>
-              <w:t>401-</w:t>
-            </w:r>
-            <w:r>
-              <w:rPr>
-                <w:rFonts w:hint="eastAsia"/>
-              </w:rPr>
-              <w:t>用户名为空</w:t>
-            </w:r>
-          </w:p>
-          <w:p>
-            <w:r>
-              <w:rPr>
-                <w:rFonts w:hint="eastAsia"/>
-              </w:rPr>
-              <w:t>402-</w:t>
-            </w:r>
-            <w:r>
-              <w:rPr>
-                <w:rFonts w:hint="eastAsia"/>
-              </w:rPr>
-              <w:t>密码为空</w:t>
+              <w:t>200-登陆成功</w:t>
+            </w:r>
+          </w:p>
+          <w:p>
+            <w:r>
+              <w:rPr>
+                <w:rFonts w:hint="eastAsia"/>
+              </w:rPr>
+              <w:t>301-用户名或密码错误</w:t>
+            </w:r>
+          </w:p>
+          <w:p>
+            <w:r>
+              <w:rPr>
+                <w:rFonts w:hint="eastAsia"/>
+              </w:rPr>
+              <w:t>401-用户名为空</w:t>
+            </w:r>
+          </w:p>
+          <w:p>
+            <w:r>
+              <w:rPr>
+                <w:rFonts w:hint="eastAsia"/>
+              </w:rPr>
+              <w:t>402-密码为空</w:t>
             </w:r>
           </w:p>
         </w:tc>
       </w:tr>
       <w:tr>
+        <w:tblPrEx>
+          <w:tblBorders>
+            <w:top w:val="single" w:color="auto" w:sz="4" w:space="0"/>
+            <w:left w:val="single" w:color="auto" w:sz="4" w:space="0"/>
+            <w:bottom w:val="single" w:color="auto" w:sz="4" w:space="0"/>
+            <w:right w:val="single" w:color="auto" w:sz="4" w:space="0"/>
+            <w:insideH w:val="single" w:color="auto" w:sz="4" w:space="0"/>
+            <w:insideV w:val="single" w:color="auto" w:sz="4" w:space="0"/>
+          </w:tblBorders>
+          <w:tblLayout w:type="fixed"/>
+          <w:tblCellMar>
+            <w:top w:w="0" w:type="dxa"/>
+            <w:left w:w="108" w:type="dxa"/>
+            <w:bottom w:w="0" w:type="dxa"/>
+            <w:right w:w="108" w:type="dxa"/>
+          </w:tblCellMar>
+        </w:tblPrEx>
         <w:tc>
           <w:tcPr>
             <w:tcW w:w="2840" w:type="dxa"/>
@@ -1215,13 +1554,7 @@
         <w:rPr>
           <w:rFonts w:hint="eastAsia"/>
         </w:rPr>
-        <w:t>1.3</w:t>
-      </w:r>
-      <w:r>
-        <w:rPr>
-          <w:rFonts w:hint="eastAsia"/>
-        </w:rPr>
-        <w:t>、用户检索</w:t>
+        <w:t>1.3、用户检索</w:t>
       </w:r>
     </w:p>
     <w:p>
@@ -1231,56 +1564,57 @@
         </w:rPr>
         <w:t>接口地址：</w:t>
       </w:r>
-      <w:hyperlink r:id="rId9" w:history="1">
-        <w:r>
-          <w:rPr>
-            <w:rStyle w:val="a4"/>
-            <w:rFonts w:hint="eastAsia"/>
-          </w:rPr>
-          <w:t>http://localhost:</w:t>
-        </w:r>
-        <w:r>
-          <w:rPr>
-            <w:rStyle w:val="a4"/>
-          </w:rPr>
-          <w:t>1</w:t>
-        </w:r>
-        <w:r>
-          <w:rPr>
-            <w:rStyle w:val="a4"/>
-            <w:rFonts w:hint="eastAsia"/>
-          </w:rPr>
-          <w:t>666/user/det</w:t>
-        </w:r>
-      </w:hyperlink>
-    </w:p>
-    <w:p>
-      <w:r>
-        <w:rPr>
-          <w:rFonts w:hint="eastAsia"/>
-        </w:rPr>
-        <w:lastRenderedPageBreak/>
-        <w:t>返回类型：</w:t>
-      </w:r>
-      <w:r>
-        <w:rPr>
-          <w:rFonts w:hint="eastAsia"/>
-        </w:rPr>
-        <w:t>json</w:t>
-      </w:r>
-    </w:p>
-    <w:p>
-      <w:r>
-        <w:rPr>
-          <w:rFonts w:hint="eastAsia"/>
-        </w:rPr>
-        <w:t>请求方式：</w:t>
-      </w:r>
-      <w:r>
-        <w:rPr>
-          <w:rFonts w:hint="eastAsia"/>
-        </w:rPr>
-        <w:t>get</w:t>
+      <w:r>
+        <w:fldChar w:fldCharType="begin"/>
+      </w:r>
+      <w:r>
+        <w:instrText xml:space="preserve"> HYPERLINK "http://localhost:1666/user/det" </w:instrText>
+      </w:r>
+      <w:r>
+        <w:fldChar w:fldCharType="separate"/>
+      </w:r>
+      <w:r>
+        <w:rPr>
+          <w:rStyle w:val="5"/>
+          <w:rFonts w:hint="eastAsia"/>
+        </w:rPr>
+        <w:t>http://localhost:</w:t>
+      </w:r>
+      <w:r>
+        <w:rPr>
+          <w:rStyle w:val="5"/>
+        </w:rPr>
+        <w:t>1</w:t>
+      </w:r>
+      <w:r>
+        <w:rPr>
+          <w:rStyle w:val="5"/>
+          <w:rFonts w:hint="eastAsia"/>
+        </w:rPr>
+        <w:t>666/user/det</w:t>
+      </w:r>
+      <w:r>
+        <w:rPr>
+          <w:rStyle w:val="5"/>
+          <w:rFonts w:hint="eastAsia"/>
+        </w:rPr>
+        <w:fldChar w:fldCharType="end"/>
+      </w:r>
+    </w:p>
+    <w:p>
+      <w:r>
+        <w:rPr>
+          <w:rFonts w:hint="eastAsia"/>
+        </w:rPr>
+        <w:t>返回类型：json</w:t>
+      </w:r>
+    </w:p>
+    <w:p>
+      <w:r>
+        <w:rPr>
+          <w:rFonts w:hint="eastAsia"/>
+        </w:rPr>
+        <w:t>请求方式：get</w:t>
       </w:r>
     </w:p>
     <w:p>
@@ -1290,28 +1624,42 @@
         </w:rPr>
         <w:t>请求示例：</w:t>
       </w:r>
-      <w:hyperlink r:id="rId10" w:history="1">
-        <w:r>
-          <w:rPr>
-            <w:rStyle w:val="a4"/>
-            <w:rFonts w:hint="eastAsia"/>
-          </w:rPr>
-          <w:t>http://127.0.0.1:</w:t>
-        </w:r>
-        <w:r>
-          <w:rPr>
-            <w:rStyle w:val="a4"/>
-          </w:rPr>
-          <w:t>1</w:t>
-        </w:r>
-        <w:r>
-          <w:rPr>
-            <w:rStyle w:val="a4"/>
-            <w:rFonts w:hint="eastAsia"/>
-          </w:rPr>
-          <w:t>666/user/det</w:t>
-        </w:r>
-      </w:hyperlink>
+      <w:r>
+        <w:fldChar w:fldCharType="begin"/>
+      </w:r>
+      <w:r>
+        <w:instrText xml:space="preserve"> HYPERLINK "http://127.0.0.1:1666/user/det" </w:instrText>
+      </w:r>
+      <w:r>
+        <w:fldChar w:fldCharType="separate"/>
+      </w:r>
+      <w:r>
+        <w:rPr>
+          <w:rStyle w:val="5"/>
+          <w:rFonts w:hint="eastAsia"/>
+        </w:rPr>
+        <w:t>http://127.0.0.1:</w:t>
+      </w:r>
+      <w:r>
+        <w:rPr>
+          <w:rStyle w:val="5"/>
+        </w:rPr>
+        <w:t>1</w:t>
+      </w:r>
+      <w:r>
+        <w:rPr>
+          <w:rStyle w:val="5"/>
+          <w:rFonts w:hint="eastAsia"/>
+        </w:rPr>
+        <w:t>666/user/det</w:t>
+      </w:r>
+      <w:r>
+        <w:rPr>
+          <w:rStyle w:val="5"/>
+          <w:rFonts w:hint="eastAsia"/>
+        </w:rPr>
+        <w:fldChar w:fldCharType="end"/>
+      </w:r>
     </w:p>
     <w:p>
       <w:r>
@@ -1323,10 +1671,24 @@
     </w:p>
     <w:tbl>
       <w:tblPr>
-        <w:tblStyle w:val="a3"/>
+        <w:tblStyle w:val="3"/>
         <w:tblW w:w="8522" w:type="dxa"/>
+        <w:tblInd w:w="0" w:type="dxa"/>
+        <w:tblBorders>
+          <w:top w:val="single" w:color="auto" w:sz="4" w:space="0"/>
+          <w:left w:val="single" w:color="auto" w:sz="4" w:space="0"/>
+          <w:bottom w:val="single" w:color="auto" w:sz="4" w:space="0"/>
+          <w:right w:val="single" w:color="auto" w:sz="4" w:space="0"/>
+          <w:insideH w:val="single" w:color="auto" w:sz="4" w:space="0"/>
+          <w:insideV w:val="single" w:color="auto" w:sz="4" w:space="0"/>
+        </w:tblBorders>
         <w:tblLayout w:type="fixed"/>
-        <w:tblLook w:val="04A0" w:firstRow="1" w:lastRow="0" w:firstColumn="1" w:lastColumn="0" w:noHBand="0" w:noVBand="1"/>
+        <w:tblCellMar>
+          <w:top w:w="0" w:type="dxa"/>
+          <w:left w:w="108" w:type="dxa"/>
+          <w:bottom w:w="0" w:type="dxa"/>
+          <w:right w:w="108" w:type="dxa"/>
+        </w:tblCellMar>
       </w:tblPr>
       <w:tblGrid>
         <w:gridCol w:w="2130"/>
@@ -1335,6 +1697,23 @@
         <w:gridCol w:w="2131"/>
       </w:tblGrid>
       <w:tr>
+        <w:tblPrEx>
+          <w:tblBorders>
+            <w:top w:val="single" w:color="auto" w:sz="4" w:space="0"/>
+            <w:left w:val="single" w:color="auto" w:sz="4" w:space="0"/>
+            <w:bottom w:val="single" w:color="auto" w:sz="4" w:space="0"/>
+            <w:right w:val="single" w:color="auto" w:sz="4" w:space="0"/>
+            <w:insideH w:val="single" w:color="auto" w:sz="4" w:space="0"/>
+            <w:insideV w:val="single" w:color="auto" w:sz="4" w:space="0"/>
+          </w:tblBorders>
+          <w:tblLayout w:type="fixed"/>
+          <w:tblCellMar>
+            <w:top w:w="0" w:type="dxa"/>
+            <w:left w:w="108" w:type="dxa"/>
+            <w:bottom w:w="0" w:type="dxa"/>
+            <w:right w:w="108" w:type="dxa"/>
+          </w:tblCellMar>
+        </w:tblPrEx>
         <w:tc>
           <w:tcPr>
             <w:tcW w:w="2130" w:type="dxa"/>
@@ -1389,6 +1768,23 @@
         </w:tc>
       </w:tr>
       <w:tr>
+        <w:tblPrEx>
+          <w:tblBorders>
+            <w:top w:val="single" w:color="auto" w:sz="4" w:space="0"/>
+            <w:left w:val="single" w:color="auto" w:sz="4" w:space="0"/>
+            <w:bottom w:val="single" w:color="auto" w:sz="4" w:space="0"/>
+            <w:right w:val="single" w:color="auto" w:sz="4" w:space="0"/>
+            <w:insideH w:val="single" w:color="auto" w:sz="4" w:space="0"/>
+            <w:insideV w:val="single" w:color="auto" w:sz="4" w:space="0"/>
+          </w:tblBorders>
+          <w:tblLayout w:type="fixed"/>
+          <w:tblCellMar>
+            <w:top w:w="0" w:type="dxa"/>
+            <w:left w:w="108" w:type="dxa"/>
+            <w:bottom w:w="0" w:type="dxa"/>
+            <w:right w:w="108" w:type="dxa"/>
+          </w:tblCellMar>
+        </w:tblPrEx>
         <w:tc>
           <w:tcPr>
             <w:tcW w:w="2130" w:type="dxa"/>
@@ -1453,10 +1849,24 @@
     </w:p>
     <w:tbl>
       <w:tblPr>
-        <w:tblStyle w:val="a3"/>
+        <w:tblStyle w:val="3"/>
         <w:tblW w:w="8522" w:type="dxa"/>
+        <w:tblInd w:w="0" w:type="dxa"/>
+        <w:tblBorders>
+          <w:top w:val="single" w:color="auto" w:sz="4" w:space="0"/>
+          <w:left w:val="single" w:color="auto" w:sz="4" w:space="0"/>
+          <w:bottom w:val="single" w:color="auto" w:sz="4" w:space="0"/>
+          <w:right w:val="single" w:color="auto" w:sz="4" w:space="0"/>
+          <w:insideH w:val="single" w:color="auto" w:sz="4" w:space="0"/>
+          <w:insideV w:val="single" w:color="auto" w:sz="4" w:space="0"/>
+        </w:tblBorders>
         <w:tblLayout w:type="fixed"/>
-        <w:tblLook w:val="04A0" w:firstRow="1" w:lastRow="0" w:firstColumn="1" w:lastColumn="0" w:noHBand="0" w:noVBand="1"/>
+        <w:tblCellMar>
+          <w:top w:w="0" w:type="dxa"/>
+          <w:left w:w="108" w:type="dxa"/>
+          <w:bottom w:w="0" w:type="dxa"/>
+          <w:right w:w="108" w:type="dxa"/>
+        </w:tblCellMar>
       </w:tblPr>
       <w:tblGrid>
         <w:gridCol w:w="2840"/>
@@ -1464,6 +1874,23 @@
         <w:gridCol w:w="2841"/>
       </w:tblGrid>
       <w:tr>
+        <w:tblPrEx>
+          <w:tblBorders>
+            <w:top w:val="single" w:color="auto" w:sz="4" w:space="0"/>
+            <w:left w:val="single" w:color="auto" w:sz="4" w:space="0"/>
+            <w:bottom w:val="single" w:color="auto" w:sz="4" w:space="0"/>
+            <w:right w:val="single" w:color="auto" w:sz="4" w:space="0"/>
+            <w:insideH w:val="single" w:color="auto" w:sz="4" w:space="0"/>
+            <w:insideV w:val="single" w:color="auto" w:sz="4" w:space="0"/>
+          </w:tblBorders>
+          <w:tblLayout w:type="fixed"/>
+          <w:tblCellMar>
+            <w:top w:w="0" w:type="dxa"/>
+            <w:left w:w="108" w:type="dxa"/>
+            <w:bottom w:w="0" w:type="dxa"/>
+            <w:right w:w="108" w:type="dxa"/>
+          </w:tblCellMar>
+        </w:tblPrEx>
         <w:tc>
           <w:tcPr>
             <w:tcW w:w="2840" w:type="dxa"/>
@@ -1505,6 +1932,23 @@
         </w:tc>
       </w:tr>
       <w:tr>
+        <w:tblPrEx>
+          <w:tblBorders>
+            <w:top w:val="single" w:color="auto" w:sz="4" w:space="0"/>
+            <w:left w:val="single" w:color="auto" w:sz="4" w:space="0"/>
+            <w:bottom w:val="single" w:color="auto" w:sz="4" w:space="0"/>
+            <w:right w:val="single" w:color="auto" w:sz="4" w:space="0"/>
+            <w:insideH w:val="single" w:color="auto" w:sz="4" w:space="0"/>
+            <w:insideV w:val="single" w:color="auto" w:sz="4" w:space="0"/>
+          </w:tblBorders>
+          <w:tblLayout w:type="fixed"/>
+          <w:tblCellMar>
+            <w:top w:w="0" w:type="dxa"/>
+            <w:left w:w="108" w:type="dxa"/>
+            <w:bottom w:w="0" w:type="dxa"/>
+            <w:right w:w="108" w:type="dxa"/>
+          </w:tblCellMar>
+        </w:tblPrEx>
         <w:tc>
           <w:tcPr>
             <w:tcW w:w="2840" w:type="dxa"/>
@@ -1562,13 +2006,7 @@
               <w:rPr>
                 <w:rFonts w:hint="eastAsia"/>
               </w:rPr>
-              <w:t>401-</w:t>
-            </w:r>
-            <w:r>
-              <w:rPr>
-                <w:rFonts w:hint="eastAsia"/>
-              </w:rPr>
-              <w:t>用户编号为空</w:t>
+              <w:t>401-用户编号为空</w:t>
             </w:r>
           </w:p>
         </w:tc>
@@ -1580,13 +2018,7 @@
         <w:rPr>
           <w:rFonts w:hint="eastAsia"/>
         </w:rPr>
-        <w:t>1.4</w:t>
-      </w:r>
-      <w:r>
-        <w:rPr>
-          <w:rFonts w:hint="eastAsia"/>
-        </w:rPr>
-        <w:t>、删除用户</w:t>
+        <w:t>1.4、删除用户</w:t>
       </w:r>
     </w:p>
     <w:p>
@@ -1596,42 +2028,44 @@
         </w:rPr>
         <w:t>接口地址：</w:t>
       </w:r>
-      <w:hyperlink r:id="rId11" w:history="1">
-        <w:r>
-          <w:rPr>
-            <w:rStyle w:val="a4"/>
-            <w:rFonts w:hint="eastAsia"/>
-          </w:rPr>
-          <w:t>http://localhost:666/user/del</w:t>
-        </w:r>
-      </w:hyperlink>
-    </w:p>
-    <w:p>
-      <w:r>
-        <w:rPr>
-          <w:rFonts w:hint="eastAsia"/>
-        </w:rPr>
-        <w:t>返回类型：</w:t>
-      </w:r>
-      <w:r>
-        <w:rPr>
-          <w:rFonts w:hint="eastAsia"/>
-        </w:rPr>
-        <w:t>json</w:t>
-      </w:r>
-    </w:p>
-    <w:p>
-      <w:r>
-        <w:rPr>
-          <w:rFonts w:hint="eastAsia"/>
-        </w:rPr>
-        <w:t>请求方式：</w:t>
-      </w:r>
-      <w:r>
-        <w:rPr>
-          <w:rFonts w:hint="eastAsia"/>
-        </w:rPr>
-        <w:t>get</w:t>
+      <w:r>
+        <w:fldChar w:fldCharType="begin"/>
+      </w:r>
+      <w:r>
+        <w:instrText xml:space="preserve"> HYPERLINK "http://localhost:666/user/del" </w:instrText>
+      </w:r>
+      <w:r>
+        <w:fldChar w:fldCharType="separate"/>
+      </w:r>
+      <w:r>
+        <w:rPr>
+          <w:rStyle w:val="5"/>
+          <w:rFonts w:hint="eastAsia"/>
+        </w:rPr>
+        <w:t>http://localhost:666/user/del</w:t>
+      </w:r>
+      <w:r>
+        <w:rPr>
+          <w:rStyle w:val="5"/>
+          <w:rFonts w:hint="eastAsia"/>
+        </w:rPr>
+        <w:fldChar w:fldCharType="end"/>
+      </w:r>
+    </w:p>
+    <w:p>
+      <w:r>
+        <w:rPr>
+          <w:rFonts w:hint="eastAsia"/>
+        </w:rPr>
+        <w:t>返回类型：json</w:t>
+      </w:r>
+    </w:p>
+    <w:p>
+      <w:r>
+        <w:rPr>
+          <w:rFonts w:hint="eastAsia"/>
+        </w:rPr>
+        <w:t>请求方式：get</w:t>
       </w:r>
     </w:p>
     <w:p>
@@ -1641,15 +2075,29 @@
         </w:rPr>
         <w:t>请求示例：</w:t>
       </w:r>
-      <w:hyperlink r:id="rId12" w:history="1">
-        <w:r>
-          <w:rPr>
-            <w:rStyle w:val="a4"/>
-            <w:rFonts w:hint="eastAsia"/>
-          </w:rPr>
-          <w:t>http://127.0.0.1:666/user/del</w:t>
-        </w:r>
-      </w:hyperlink>
+      <w:r>
+        <w:fldChar w:fldCharType="begin"/>
+      </w:r>
+      <w:r>
+        <w:instrText xml:space="preserve"> HYPERLINK "http://127.0.0.1:666/user/del" </w:instrText>
+      </w:r>
+      <w:r>
+        <w:fldChar w:fldCharType="separate"/>
+      </w:r>
+      <w:r>
+        <w:rPr>
+          <w:rStyle w:val="5"/>
+          <w:rFonts w:hint="eastAsia"/>
+        </w:rPr>
+        <w:t>http://127.0.0.1:666/user/del</w:t>
+      </w:r>
+      <w:r>
+        <w:rPr>
+          <w:rStyle w:val="5"/>
+          <w:rFonts w:hint="eastAsia"/>
+        </w:rPr>
+        <w:fldChar w:fldCharType="end"/>
+      </w:r>
     </w:p>
     <w:p>
       <w:r>
@@ -1661,10 +2109,24 @@
     </w:p>
     <w:tbl>
       <w:tblPr>
-        <w:tblStyle w:val="a3"/>
+        <w:tblStyle w:val="3"/>
         <w:tblW w:w="8522" w:type="dxa"/>
+        <w:tblInd w:w="0" w:type="dxa"/>
+        <w:tblBorders>
+          <w:top w:val="single" w:color="auto" w:sz="4" w:space="0"/>
+          <w:left w:val="single" w:color="auto" w:sz="4" w:space="0"/>
+          <w:bottom w:val="single" w:color="auto" w:sz="4" w:space="0"/>
+          <w:right w:val="single" w:color="auto" w:sz="4" w:space="0"/>
+          <w:insideH w:val="single" w:color="auto" w:sz="4" w:space="0"/>
+          <w:insideV w:val="single" w:color="auto" w:sz="4" w:space="0"/>
+        </w:tblBorders>
         <w:tblLayout w:type="fixed"/>
-        <w:tblLook w:val="04A0" w:firstRow="1" w:lastRow="0" w:firstColumn="1" w:lastColumn="0" w:noHBand="0" w:noVBand="1"/>
+        <w:tblCellMar>
+          <w:top w:w="0" w:type="dxa"/>
+          <w:left w:w="108" w:type="dxa"/>
+          <w:bottom w:w="0" w:type="dxa"/>
+          <w:right w:w="108" w:type="dxa"/>
+        </w:tblCellMar>
       </w:tblPr>
       <w:tblGrid>
         <w:gridCol w:w="2130"/>
@@ -1673,6 +2135,23 @@
         <w:gridCol w:w="2131"/>
       </w:tblGrid>
       <w:tr>
+        <w:tblPrEx>
+          <w:tblBorders>
+            <w:top w:val="single" w:color="auto" w:sz="4" w:space="0"/>
+            <w:left w:val="single" w:color="auto" w:sz="4" w:space="0"/>
+            <w:bottom w:val="single" w:color="auto" w:sz="4" w:space="0"/>
+            <w:right w:val="single" w:color="auto" w:sz="4" w:space="0"/>
+            <w:insideH w:val="single" w:color="auto" w:sz="4" w:space="0"/>
+            <w:insideV w:val="single" w:color="auto" w:sz="4" w:space="0"/>
+          </w:tblBorders>
+          <w:tblLayout w:type="fixed"/>
+          <w:tblCellMar>
+            <w:top w:w="0" w:type="dxa"/>
+            <w:left w:w="108" w:type="dxa"/>
+            <w:bottom w:w="0" w:type="dxa"/>
+            <w:right w:w="108" w:type="dxa"/>
+          </w:tblCellMar>
+        </w:tblPrEx>
         <w:tc>
           <w:tcPr>
             <w:tcW w:w="2130" w:type="dxa"/>
@@ -1727,6 +2206,23 @@
         </w:tc>
       </w:tr>
       <w:tr>
+        <w:tblPrEx>
+          <w:tblBorders>
+            <w:top w:val="single" w:color="auto" w:sz="4" w:space="0"/>
+            <w:left w:val="single" w:color="auto" w:sz="4" w:space="0"/>
+            <w:bottom w:val="single" w:color="auto" w:sz="4" w:space="0"/>
+            <w:right w:val="single" w:color="auto" w:sz="4" w:space="0"/>
+            <w:insideH w:val="single" w:color="auto" w:sz="4" w:space="0"/>
+            <w:insideV w:val="single" w:color="auto" w:sz="4" w:space="0"/>
+          </w:tblBorders>
+          <w:tblLayout w:type="fixed"/>
+          <w:tblCellMar>
+            <w:top w:w="0" w:type="dxa"/>
+            <w:left w:w="108" w:type="dxa"/>
+            <w:bottom w:w="0" w:type="dxa"/>
+            <w:right w:w="108" w:type="dxa"/>
+          </w:tblCellMar>
+        </w:tblPrEx>
         <w:tc>
           <w:tcPr>
             <w:tcW w:w="2130" w:type="dxa"/>
@@ -1791,10 +2287,24 @@
     </w:p>
     <w:tbl>
       <w:tblPr>
-        <w:tblStyle w:val="a3"/>
+        <w:tblStyle w:val="3"/>
         <w:tblW w:w="8522" w:type="dxa"/>
+        <w:tblInd w:w="0" w:type="dxa"/>
+        <w:tblBorders>
+          <w:top w:val="single" w:color="auto" w:sz="4" w:space="0"/>
+          <w:left w:val="single" w:color="auto" w:sz="4" w:space="0"/>
+          <w:bottom w:val="single" w:color="auto" w:sz="4" w:space="0"/>
+          <w:right w:val="single" w:color="auto" w:sz="4" w:space="0"/>
+          <w:insideH w:val="single" w:color="auto" w:sz="4" w:space="0"/>
+          <w:insideV w:val="single" w:color="auto" w:sz="4" w:space="0"/>
+        </w:tblBorders>
         <w:tblLayout w:type="fixed"/>
-        <w:tblLook w:val="04A0" w:firstRow="1" w:lastRow="0" w:firstColumn="1" w:lastColumn="0" w:noHBand="0" w:noVBand="1"/>
+        <w:tblCellMar>
+          <w:top w:w="0" w:type="dxa"/>
+          <w:left w:w="108" w:type="dxa"/>
+          <w:bottom w:w="0" w:type="dxa"/>
+          <w:right w:w="108" w:type="dxa"/>
+        </w:tblCellMar>
       </w:tblPr>
       <w:tblGrid>
         <w:gridCol w:w="2840"/>
@@ -1802,6 +2312,23 @@
         <w:gridCol w:w="2841"/>
       </w:tblGrid>
       <w:tr>
+        <w:tblPrEx>
+          <w:tblBorders>
+            <w:top w:val="single" w:color="auto" w:sz="4" w:space="0"/>
+            <w:left w:val="single" w:color="auto" w:sz="4" w:space="0"/>
+            <w:bottom w:val="single" w:color="auto" w:sz="4" w:space="0"/>
+            <w:right w:val="single" w:color="auto" w:sz="4" w:space="0"/>
+            <w:insideH w:val="single" w:color="auto" w:sz="4" w:space="0"/>
+            <w:insideV w:val="single" w:color="auto" w:sz="4" w:space="0"/>
+          </w:tblBorders>
+          <w:tblLayout w:type="fixed"/>
+          <w:tblCellMar>
+            <w:top w:w="0" w:type="dxa"/>
+            <w:left w:w="108" w:type="dxa"/>
+            <w:bottom w:w="0" w:type="dxa"/>
+            <w:right w:w="108" w:type="dxa"/>
+          </w:tblCellMar>
+        </w:tblPrEx>
         <w:tc>
           <w:tcPr>
             <w:tcW w:w="2840" w:type="dxa"/>
@@ -1843,6 +2370,23 @@
         </w:tc>
       </w:tr>
       <w:tr>
+        <w:tblPrEx>
+          <w:tblBorders>
+            <w:top w:val="single" w:color="auto" w:sz="4" w:space="0"/>
+            <w:left w:val="single" w:color="auto" w:sz="4" w:space="0"/>
+            <w:bottom w:val="single" w:color="auto" w:sz="4" w:space="0"/>
+            <w:right w:val="single" w:color="auto" w:sz="4" w:space="0"/>
+            <w:insideH w:val="single" w:color="auto" w:sz="4" w:space="0"/>
+            <w:insideV w:val="single" w:color="auto" w:sz="4" w:space="0"/>
+          </w:tblBorders>
+          <w:tblLayout w:type="fixed"/>
+          <w:tblCellMar>
+            <w:top w:w="0" w:type="dxa"/>
+            <w:left w:w="108" w:type="dxa"/>
+            <w:bottom w:w="0" w:type="dxa"/>
+            <w:right w:w="108" w:type="dxa"/>
+          </w:tblCellMar>
+        </w:tblPrEx>
         <w:tc>
           <w:tcPr>
             <w:tcW w:w="2840" w:type="dxa"/>
@@ -1900,32 +2444,37 @@
               <w:rPr>
                 <w:rFonts w:hint="eastAsia"/>
               </w:rPr>
-              <w:t>301-</w:t>
-            </w:r>
-            <w:r>
-              <w:rPr>
-                <w:rFonts w:hint="eastAsia"/>
-              </w:rPr>
-              <w:t>删除失败</w:t>
-            </w:r>
-          </w:p>
-          <w:p>
-            <w:r>
-              <w:rPr>
-                <w:rFonts w:hint="eastAsia"/>
-              </w:rPr>
-              <w:t>401-</w:t>
-            </w:r>
-            <w:r>
-              <w:rPr>
-                <w:rFonts w:hint="eastAsia"/>
-              </w:rPr>
-              <w:t>用户编号为空</w:t>
+              <w:t>301-删除失败</w:t>
+            </w:r>
+          </w:p>
+          <w:p>
+            <w:r>
+              <w:rPr>
+                <w:rFonts w:hint="eastAsia"/>
+              </w:rPr>
+              <w:t>401-用户编号为空</w:t>
             </w:r>
           </w:p>
         </w:tc>
       </w:tr>
       <w:tr>
+        <w:tblPrEx>
+          <w:tblBorders>
+            <w:top w:val="single" w:color="auto" w:sz="4" w:space="0"/>
+            <w:left w:val="single" w:color="auto" w:sz="4" w:space="0"/>
+            <w:bottom w:val="single" w:color="auto" w:sz="4" w:space="0"/>
+            <w:right w:val="single" w:color="auto" w:sz="4" w:space="0"/>
+            <w:insideH w:val="single" w:color="auto" w:sz="4" w:space="0"/>
+            <w:insideV w:val="single" w:color="auto" w:sz="4" w:space="0"/>
+          </w:tblBorders>
+          <w:tblLayout w:type="fixed"/>
+          <w:tblCellMar>
+            <w:top w:w="0" w:type="dxa"/>
+            <w:left w:w="108" w:type="dxa"/>
+            <w:bottom w:w="0" w:type="dxa"/>
+            <w:right w:w="108" w:type="dxa"/>
+          </w:tblCellMar>
+        </w:tblPrEx>
         <w:tc>
           <w:tcPr>
             <w:tcW w:w="2840" w:type="dxa"/>
@@ -1973,13 +2522,7 @@
         <w:rPr>
           <w:rFonts w:hint="eastAsia"/>
         </w:rPr>
-        <w:t>1.5</w:t>
-      </w:r>
-      <w:r>
-        <w:rPr>
-          <w:rFonts w:hint="eastAsia"/>
-        </w:rPr>
-        <w:t>、修改用户</w:t>
+        <w:t>1.5、修改用户</w:t>
       </w:r>
     </w:p>
     <w:p>
@@ -1989,42 +2532,44 @@
         </w:rPr>
         <w:t>接口地址：</w:t>
       </w:r>
-      <w:hyperlink r:id="rId13" w:history="1">
-        <w:r>
-          <w:rPr>
-            <w:rStyle w:val="a4"/>
-            <w:rFonts w:hint="eastAsia"/>
-          </w:rPr>
-          <w:t>http://localhost:666/user/update</w:t>
-        </w:r>
-      </w:hyperlink>
-    </w:p>
-    <w:p>
-      <w:r>
-        <w:rPr>
-          <w:rFonts w:hint="eastAsia"/>
-        </w:rPr>
-        <w:t>返回格式：</w:t>
-      </w:r>
-      <w:r>
-        <w:rPr>
-          <w:rFonts w:hint="eastAsia"/>
-        </w:rPr>
-        <w:t>json</w:t>
-      </w:r>
-    </w:p>
-    <w:p>
-      <w:r>
-        <w:rPr>
-          <w:rFonts w:hint="eastAsia"/>
-        </w:rPr>
-        <w:t>请求方式：</w:t>
-      </w:r>
-      <w:r>
-        <w:rPr>
-          <w:rFonts w:hint="eastAsia"/>
-        </w:rPr>
-        <w:t>post</w:t>
+      <w:r>
+        <w:fldChar w:fldCharType="begin"/>
+      </w:r>
+      <w:r>
+        <w:instrText xml:space="preserve"> HYPERLINK "http://localhost:666/user/update" </w:instrText>
+      </w:r>
+      <w:r>
+        <w:fldChar w:fldCharType="separate"/>
+      </w:r>
+      <w:r>
+        <w:rPr>
+          <w:rStyle w:val="5"/>
+          <w:rFonts w:hint="eastAsia"/>
+        </w:rPr>
+        <w:t>http://localhost:666/user/update</w:t>
+      </w:r>
+      <w:r>
+        <w:rPr>
+          <w:rStyle w:val="5"/>
+          <w:rFonts w:hint="eastAsia"/>
+        </w:rPr>
+        <w:fldChar w:fldCharType="end"/>
+      </w:r>
+    </w:p>
+    <w:p>
+      <w:r>
+        <w:rPr>
+          <w:rFonts w:hint="eastAsia"/>
+        </w:rPr>
+        <w:t>返回格式：json</w:t>
+      </w:r>
+    </w:p>
+    <w:p>
+      <w:r>
+        <w:rPr>
+          <w:rFonts w:hint="eastAsia"/>
+        </w:rPr>
+        <w:t>请求方式：post</w:t>
       </w:r>
     </w:p>
     <w:p>
@@ -2034,15 +2579,29 @@
         </w:rPr>
         <w:t>请求示例：</w:t>
       </w:r>
-      <w:hyperlink r:id="rId14" w:history="1">
-        <w:r>
-          <w:rPr>
-            <w:rStyle w:val="a4"/>
-            <w:rFonts w:hint="eastAsia"/>
-          </w:rPr>
-          <w:t>http://127.0.0.1:666/user/update</w:t>
-        </w:r>
-      </w:hyperlink>
+      <w:r>
+        <w:fldChar w:fldCharType="begin"/>
+      </w:r>
+      <w:r>
+        <w:instrText xml:space="preserve"> HYPERLINK "http://127.0.0.1:666/user/update" </w:instrText>
+      </w:r>
+      <w:r>
+        <w:fldChar w:fldCharType="separate"/>
+      </w:r>
+      <w:r>
+        <w:rPr>
+          <w:rStyle w:val="5"/>
+          <w:rFonts w:hint="eastAsia"/>
+        </w:rPr>
+        <w:t>http://127.0.0.1:666/user/update</w:t>
+      </w:r>
+      <w:r>
+        <w:rPr>
+          <w:rStyle w:val="5"/>
+          <w:rFonts w:hint="eastAsia"/>
+        </w:rPr>
+        <w:fldChar w:fldCharType="end"/>
+      </w:r>
     </w:p>
     <w:p>
       <w:r>
@@ -2054,10 +2613,24 @@
     </w:p>
     <w:tbl>
       <w:tblPr>
-        <w:tblStyle w:val="a3"/>
+        <w:tblStyle w:val="3"/>
         <w:tblW w:w="8522" w:type="dxa"/>
+        <w:tblInd w:w="0" w:type="dxa"/>
+        <w:tblBorders>
+          <w:top w:val="single" w:color="auto" w:sz="4" w:space="0"/>
+          <w:left w:val="single" w:color="auto" w:sz="4" w:space="0"/>
+          <w:bottom w:val="single" w:color="auto" w:sz="4" w:space="0"/>
+          <w:right w:val="single" w:color="auto" w:sz="4" w:space="0"/>
+          <w:insideH w:val="single" w:color="auto" w:sz="4" w:space="0"/>
+          <w:insideV w:val="single" w:color="auto" w:sz="4" w:space="0"/>
+        </w:tblBorders>
         <w:tblLayout w:type="fixed"/>
-        <w:tblLook w:val="04A0" w:firstRow="1" w:lastRow="0" w:firstColumn="1" w:lastColumn="0" w:noHBand="0" w:noVBand="1"/>
+        <w:tblCellMar>
+          <w:top w:w="0" w:type="dxa"/>
+          <w:left w:w="108" w:type="dxa"/>
+          <w:bottom w:w="0" w:type="dxa"/>
+          <w:right w:w="108" w:type="dxa"/>
+        </w:tblCellMar>
       </w:tblPr>
       <w:tblGrid>
         <w:gridCol w:w="2130"/>
@@ -2066,6 +2639,23 @@
         <w:gridCol w:w="2131"/>
       </w:tblGrid>
       <w:tr>
+        <w:tblPrEx>
+          <w:tblBorders>
+            <w:top w:val="single" w:color="auto" w:sz="4" w:space="0"/>
+            <w:left w:val="single" w:color="auto" w:sz="4" w:space="0"/>
+            <w:bottom w:val="single" w:color="auto" w:sz="4" w:space="0"/>
+            <w:right w:val="single" w:color="auto" w:sz="4" w:space="0"/>
+            <w:insideH w:val="single" w:color="auto" w:sz="4" w:space="0"/>
+            <w:insideV w:val="single" w:color="auto" w:sz="4" w:space="0"/>
+          </w:tblBorders>
+          <w:tblLayout w:type="fixed"/>
+          <w:tblCellMar>
+            <w:top w:w="0" w:type="dxa"/>
+            <w:left w:w="108" w:type="dxa"/>
+            <w:bottom w:w="0" w:type="dxa"/>
+            <w:right w:w="108" w:type="dxa"/>
+          </w:tblCellMar>
+        </w:tblPrEx>
         <w:tc>
           <w:tcPr>
             <w:tcW w:w="2130" w:type="dxa"/>
@@ -2120,6 +2710,23 @@
         </w:tc>
       </w:tr>
       <w:tr>
+        <w:tblPrEx>
+          <w:tblBorders>
+            <w:top w:val="single" w:color="auto" w:sz="4" w:space="0"/>
+            <w:left w:val="single" w:color="auto" w:sz="4" w:space="0"/>
+            <w:bottom w:val="single" w:color="auto" w:sz="4" w:space="0"/>
+            <w:right w:val="single" w:color="auto" w:sz="4" w:space="0"/>
+            <w:insideH w:val="single" w:color="auto" w:sz="4" w:space="0"/>
+            <w:insideV w:val="single" w:color="auto" w:sz="4" w:space="0"/>
+          </w:tblBorders>
+          <w:tblLayout w:type="fixed"/>
+          <w:tblCellMar>
+            <w:top w:w="0" w:type="dxa"/>
+            <w:left w:w="108" w:type="dxa"/>
+            <w:bottom w:w="0" w:type="dxa"/>
+            <w:right w:w="108" w:type="dxa"/>
+          </w:tblCellMar>
+        </w:tblPrEx>
         <w:tc>
           <w:tcPr>
             <w:tcW w:w="2130" w:type="dxa"/>
@@ -2179,6 +2786,23 @@
         </w:tc>
       </w:tr>
       <w:tr>
+        <w:tblPrEx>
+          <w:tblBorders>
+            <w:top w:val="single" w:color="auto" w:sz="4" w:space="0"/>
+            <w:left w:val="single" w:color="auto" w:sz="4" w:space="0"/>
+            <w:bottom w:val="single" w:color="auto" w:sz="4" w:space="0"/>
+            <w:right w:val="single" w:color="auto" w:sz="4" w:space="0"/>
+            <w:insideH w:val="single" w:color="auto" w:sz="4" w:space="0"/>
+            <w:insideV w:val="single" w:color="auto" w:sz="4" w:space="0"/>
+          </w:tblBorders>
+          <w:tblLayout w:type="fixed"/>
+          <w:tblCellMar>
+            <w:top w:w="0" w:type="dxa"/>
+            <w:left w:w="108" w:type="dxa"/>
+            <w:bottom w:w="0" w:type="dxa"/>
+            <w:right w:w="108" w:type="dxa"/>
+          </w:tblCellMar>
+        </w:tblPrEx>
         <w:tc>
           <w:tcPr>
             <w:tcW w:w="2130" w:type="dxa"/>
@@ -2238,6 +2862,23 @@
         </w:tc>
       </w:tr>
       <w:tr>
+        <w:tblPrEx>
+          <w:tblBorders>
+            <w:top w:val="single" w:color="auto" w:sz="4" w:space="0"/>
+            <w:left w:val="single" w:color="auto" w:sz="4" w:space="0"/>
+            <w:bottom w:val="single" w:color="auto" w:sz="4" w:space="0"/>
+            <w:right w:val="single" w:color="auto" w:sz="4" w:space="0"/>
+            <w:insideH w:val="single" w:color="auto" w:sz="4" w:space="0"/>
+            <w:insideV w:val="single" w:color="auto" w:sz="4" w:space="0"/>
+          </w:tblBorders>
+          <w:tblLayout w:type="fixed"/>
+          <w:tblCellMar>
+            <w:top w:w="0" w:type="dxa"/>
+            <w:left w:w="108" w:type="dxa"/>
+            <w:bottom w:w="0" w:type="dxa"/>
+            <w:right w:w="108" w:type="dxa"/>
+          </w:tblCellMar>
+        </w:tblPrEx>
         <w:tc>
           <w:tcPr>
             <w:tcW w:w="2130" w:type="dxa"/>
@@ -2297,6 +2938,23 @@
         </w:tc>
       </w:tr>
       <w:tr>
+        <w:tblPrEx>
+          <w:tblBorders>
+            <w:top w:val="single" w:color="auto" w:sz="4" w:space="0"/>
+            <w:left w:val="single" w:color="auto" w:sz="4" w:space="0"/>
+            <w:bottom w:val="single" w:color="auto" w:sz="4" w:space="0"/>
+            <w:right w:val="single" w:color="auto" w:sz="4" w:space="0"/>
+            <w:insideH w:val="single" w:color="auto" w:sz="4" w:space="0"/>
+            <w:insideV w:val="single" w:color="auto" w:sz="4" w:space="0"/>
+          </w:tblBorders>
+          <w:tblLayout w:type="fixed"/>
+          <w:tblCellMar>
+            <w:top w:w="0" w:type="dxa"/>
+            <w:left w:w="108" w:type="dxa"/>
+            <w:bottom w:w="0" w:type="dxa"/>
+            <w:right w:w="108" w:type="dxa"/>
+          </w:tblCellMar>
+        </w:tblPrEx>
         <w:tc>
           <w:tcPr>
             <w:tcW w:w="2130" w:type="dxa"/>
@@ -2366,10 +3024,24 @@
     </w:p>
     <w:tbl>
       <w:tblPr>
-        <w:tblStyle w:val="a3"/>
+        <w:tblStyle w:val="3"/>
         <w:tblW w:w="8522" w:type="dxa"/>
+        <w:tblInd w:w="0" w:type="dxa"/>
+        <w:tblBorders>
+          <w:top w:val="single" w:color="auto" w:sz="4" w:space="0"/>
+          <w:left w:val="single" w:color="auto" w:sz="4" w:space="0"/>
+          <w:bottom w:val="single" w:color="auto" w:sz="4" w:space="0"/>
+          <w:right w:val="single" w:color="auto" w:sz="4" w:space="0"/>
+          <w:insideH w:val="single" w:color="auto" w:sz="4" w:space="0"/>
+          <w:insideV w:val="single" w:color="auto" w:sz="4" w:space="0"/>
+        </w:tblBorders>
         <w:tblLayout w:type="fixed"/>
-        <w:tblLook w:val="04A0" w:firstRow="1" w:lastRow="0" w:firstColumn="1" w:lastColumn="0" w:noHBand="0" w:noVBand="1"/>
+        <w:tblCellMar>
+          <w:top w:w="0" w:type="dxa"/>
+          <w:left w:w="108" w:type="dxa"/>
+          <w:bottom w:w="0" w:type="dxa"/>
+          <w:right w:w="108" w:type="dxa"/>
+        </w:tblCellMar>
       </w:tblPr>
       <w:tblGrid>
         <w:gridCol w:w="2840"/>
@@ -2377,6 +3049,23 @@
         <w:gridCol w:w="2841"/>
       </w:tblGrid>
       <w:tr>
+        <w:tblPrEx>
+          <w:tblBorders>
+            <w:top w:val="single" w:color="auto" w:sz="4" w:space="0"/>
+            <w:left w:val="single" w:color="auto" w:sz="4" w:space="0"/>
+            <w:bottom w:val="single" w:color="auto" w:sz="4" w:space="0"/>
+            <w:right w:val="single" w:color="auto" w:sz="4" w:space="0"/>
+            <w:insideH w:val="single" w:color="auto" w:sz="4" w:space="0"/>
+            <w:insideV w:val="single" w:color="auto" w:sz="4" w:space="0"/>
+          </w:tblBorders>
+          <w:tblLayout w:type="fixed"/>
+          <w:tblCellMar>
+            <w:top w:w="0" w:type="dxa"/>
+            <w:left w:w="108" w:type="dxa"/>
+            <w:bottom w:w="0" w:type="dxa"/>
+            <w:right w:w="108" w:type="dxa"/>
+          </w:tblCellMar>
+        </w:tblPrEx>
         <w:tc>
           <w:tcPr>
             <w:tcW w:w="2840" w:type="dxa"/>
@@ -2418,6 +3107,23 @@
         </w:tc>
       </w:tr>
       <w:tr>
+        <w:tblPrEx>
+          <w:tblBorders>
+            <w:top w:val="single" w:color="auto" w:sz="4" w:space="0"/>
+            <w:left w:val="single" w:color="auto" w:sz="4" w:space="0"/>
+            <w:bottom w:val="single" w:color="auto" w:sz="4" w:space="0"/>
+            <w:right w:val="single" w:color="auto" w:sz="4" w:space="0"/>
+            <w:insideH w:val="single" w:color="auto" w:sz="4" w:space="0"/>
+            <w:insideV w:val="single" w:color="auto" w:sz="4" w:space="0"/>
+          </w:tblBorders>
+          <w:tblLayout w:type="fixed"/>
+          <w:tblCellMar>
+            <w:top w:w="0" w:type="dxa"/>
+            <w:left w:w="108" w:type="dxa"/>
+            <w:bottom w:w="0" w:type="dxa"/>
+            <w:right w:w="108" w:type="dxa"/>
+          </w:tblCellMar>
+        </w:tblPrEx>
         <w:tc>
           <w:tcPr>
             <w:tcW w:w="2840" w:type="dxa"/>
@@ -2461,84 +3167,47 @@
               <w:rPr>
                 <w:rFonts w:hint="eastAsia"/>
               </w:rPr>
-              <w:t>200-</w:t>
-            </w:r>
-            <w:r>
-              <w:rPr>
-                <w:rFonts w:hint="eastAsia"/>
-              </w:rPr>
-              <w:t>修改成功</w:t>
-            </w:r>
-          </w:p>
-          <w:p>
-            <w:r>
-              <w:rPr>
-                <w:rFonts w:hint="eastAsia"/>
-              </w:rPr>
-              <w:t>301-</w:t>
-            </w:r>
-            <w:r>
-              <w:rPr>
-                <w:rFonts w:hint="eastAsia"/>
-              </w:rPr>
-              <w:t>修改失败</w:t>
-            </w:r>
-          </w:p>
-          <w:p>
-            <w:r>
-              <w:rPr>
-                <w:rFonts w:hint="eastAsia"/>
-              </w:rPr>
-              <w:lastRenderedPageBreak/>
-              <w:t>401-</w:t>
-            </w:r>
-            <w:r>
-              <w:rPr>
-                <w:rFonts w:hint="eastAsia"/>
-              </w:rPr>
-              <w:t>用户名为空</w:t>
-            </w:r>
-          </w:p>
-          <w:p>
-            <w:r>
-              <w:rPr>
-                <w:rFonts w:hint="eastAsia"/>
-              </w:rPr>
-              <w:t>402-</w:t>
-            </w:r>
-            <w:r>
-              <w:rPr>
-                <w:rFonts w:hint="eastAsia"/>
-              </w:rPr>
-              <w:t>密码为空</w:t>
-            </w:r>
-          </w:p>
-          <w:p>
-            <w:r>
-              <w:rPr>
-                <w:rFonts w:hint="eastAsia"/>
-              </w:rPr>
-              <w:t>403-</w:t>
-            </w:r>
-            <w:r>
-              <w:rPr>
-                <w:rFonts w:hint="eastAsia"/>
-              </w:rPr>
-              <w:t>邮箱为空</w:t>
-            </w:r>
-          </w:p>
-          <w:p>
-            <w:r>
-              <w:rPr>
-                <w:rFonts w:hint="eastAsia"/>
-              </w:rPr>
-              <w:t>404-</w:t>
-            </w:r>
-            <w:r>
-              <w:rPr>
-                <w:rFonts w:hint="eastAsia"/>
-              </w:rPr>
-              <w:t>手机号为空</w:t>
+              <w:t>200-修改成功</w:t>
+            </w:r>
+          </w:p>
+          <w:p>
+            <w:r>
+              <w:rPr>
+                <w:rFonts w:hint="eastAsia"/>
+              </w:rPr>
+              <w:t>301-修改失败</w:t>
+            </w:r>
+          </w:p>
+          <w:p>
+            <w:r>
+              <w:rPr>
+                <w:rFonts w:hint="eastAsia"/>
+              </w:rPr>
+              <w:t>401-用户名为空</w:t>
+            </w:r>
+          </w:p>
+          <w:p>
+            <w:r>
+              <w:rPr>
+                <w:rFonts w:hint="eastAsia"/>
+              </w:rPr>
+              <w:t>402-密码为空</w:t>
+            </w:r>
+          </w:p>
+          <w:p>
+            <w:r>
+              <w:rPr>
+                <w:rFonts w:hint="eastAsia"/>
+              </w:rPr>
+              <w:t>403-邮箱为空</w:t>
+            </w:r>
+          </w:p>
+          <w:p>
+            <w:r>
+              <w:rPr>
+                <w:rFonts w:hint="eastAsia"/>
+              </w:rPr>
+              <w:t>404-手机号为空</w:t>
             </w:r>
           </w:p>
         </w:tc>
@@ -2550,13 +3219,7 @@
         <w:rPr>
           <w:rFonts w:hint="eastAsia"/>
         </w:rPr>
-        <w:t>1.6</w:t>
-      </w:r>
-      <w:r>
-        <w:rPr>
-          <w:rFonts w:hint="eastAsia"/>
-        </w:rPr>
-        <w:t>、用户列表</w:t>
+        <w:t>1.6、用户列表</w:t>
       </w:r>
     </w:p>
     <w:p>
@@ -2566,42 +3229,44 @@
         </w:rPr>
         <w:t>接口地址：</w:t>
       </w:r>
-      <w:hyperlink r:id="rId15" w:history="1">
-        <w:r>
-          <w:rPr>
-            <w:rStyle w:val="a4"/>
-            <w:rFonts w:hint="eastAsia"/>
-          </w:rPr>
-          <w:t>http://localhost:666/user/list</w:t>
-        </w:r>
-      </w:hyperlink>
-    </w:p>
-    <w:p>
-      <w:r>
-        <w:rPr>
-          <w:rFonts w:hint="eastAsia"/>
-        </w:rPr>
-        <w:t>返回格式：</w:t>
-      </w:r>
-      <w:r>
-        <w:rPr>
-          <w:rFonts w:hint="eastAsia"/>
-        </w:rPr>
-        <w:t>json</w:t>
-      </w:r>
-    </w:p>
-    <w:p>
-      <w:r>
-        <w:rPr>
-          <w:rFonts w:hint="eastAsia"/>
-        </w:rPr>
-        <w:t>请求方式：</w:t>
-      </w:r>
-      <w:r>
-        <w:rPr>
-          <w:rFonts w:hint="eastAsia"/>
-        </w:rPr>
-        <w:t>get</w:t>
+      <w:r>
+        <w:fldChar w:fldCharType="begin"/>
+      </w:r>
+      <w:r>
+        <w:instrText xml:space="preserve"> HYPERLINK "http://localhost:666/user/list" </w:instrText>
+      </w:r>
+      <w:r>
+        <w:fldChar w:fldCharType="separate"/>
+      </w:r>
+      <w:r>
+        <w:rPr>
+          <w:rStyle w:val="5"/>
+          <w:rFonts w:hint="eastAsia"/>
+        </w:rPr>
+        <w:t>http://localhost:666/user/list</w:t>
+      </w:r>
+      <w:r>
+        <w:rPr>
+          <w:rStyle w:val="5"/>
+          <w:rFonts w:hint="eastAsia"/>
+        </w:rPr>
+        <w:fldChar w:fldCharType="end"/>
+      </w:r>
+    </w:p>
+    <w:p>
+      <w:r>
+        <w:rPr>
+          <w:rFonts w:hint="eastAsia"/>
+        </w:rPr>
+        <w:t>返回格式：json</w:t>
+      </w:r>
+    </w:p>
+    <w:p>
+      <w:r>
+        <w:rPr>
+          <w:rFonts w:hint="eastAsia"/>
+        </w:rPr>
+        <w:t>请求方式：get</w:t>
       </w:r>
     </w:p>
     <w:p>
@@ -2611,15 +3276,29 @@
         </w:rPr>
         <w:t>请求示例：</w:t>
       </w:r>
-      <w:hyperlink r:id="rId16" w:history="1">
-        <w:r>
-          <w:rPr>
-            <w:rStyle w:val="a4"/>
-            <w:rFonts w:hint="eastAsia"/>
-          </w:rPr>
-          <w:t>http://127.0.0.1:666/user/list</w:t>
-        </w:r>
-      </w:hyperlink>
+      <w:r>
+        <w:fldChar w:fldCharType="begin"/>
+      </w:r>
+      <w:r>
+        <w:instrText xml:space="preserve"> HYPERLINK "http://127.0.0.1:666/user/list" </w:instrText>
+      </w:r>
+      <w:r>
+        <w:fldChar w:fldCharType="separate"/>
+      </w:r>
+      <w:r>
+        <w:rPr>
+          <w:rStyle w:val="5"/>
+          <w:rFonts w:hint="eastAsia"/>
+        </w:rPr>
+        <w:t>http://127.0.0.1:666/user/list</w:t>
+      </w:r>
+      <w:r>
+        <w:rPr>
+          <w:rStyle w:val="5"/>
+          <w:rFonts w:hint="eastAsia"/>
+        </w:rPr>
+        <w:fldChar w:fldCharType="end"/>
+      </w:r>
     </w:p>
     <w:p>
       <w:r>
@@ -2631,10 +3310,24 @@
     </w:p>
     <w:tbl>
       <w:tblPr>
-        <w:tblStyle w:val="a3"/>
+        <w:tblStyle w:val="3"/>
         <w:tblW w:w="8522" w:type="dxa"/>
+        <w:tblInd w:w="0" w:type="dxa"/>
+        <w:tblBorders>
+          <w:top w:val="single" w:color="auto" w:sz="4" w:space="0"/>
+          <w:left w:val="single" w:color="auto" w:sz="4" w:space="0"/>
+          <w:bottom w:val="single" w:color="auto" w:sz="4" w:space="0"/>
+          <w:right w:val="single" w:color="auto" w:sz="4" w:space="0"/>
+          <w:insideH w:val="single" w:color="auto" w:sz="4" w:space="0"/>
+          <w:insideV w:val="single" w:color="auto" w:sz="4" w:space="0"/>
+        </w:tblBorders>
         <w:tblLayout w:type="fixed"/>
-        <w:tblLook w:val="04A0" w:firstRow="1" w:lastRow="0" w:firstColumn="1" w:lastColumn="0" w:noHBand="0" w:noVBand="1"/>
+        <w:tblCellMar>
+          <w:top w:w="0" w:type="dxa"/>
+          <w:left w:w="108" w:type="dxa"/>
+          <w:bottom w:w="0" w:type="dxa"/>
+          <w:right w:w="108" w:type="dxa"/>
+        </w:tblCellMar>
       </w:tblPr>
       <w:tblGrid>
         <w:gridCol w:w="2130"/>
@@ -2643,6 +3336,23 @@
         <w:gridCol w:w="2131"/>
       </w:tblGrid>
       <w:tr>
+        <w:tblPrEx>
+          <w:tblBorders>
+            <w:top w:val="single" w:color="auto" w:sz="4" w:space="0"/>
+            <w:left w:val="single" w:color="auto" w:sz="4" w:space="0"/>
+            <w:bottom w:val="single" w:color="auto" w:sz="4" w:space="0"/>
+            <w:right w:val="single" w:color="auto" w:sz="4" w:space="0"/>
+            <w:insideH w:val="single" w:color="auto" w:sz="4" w:space="0"/>
+            <w:insideV w:val="single" w:color="auto" w:sz="4" w:space="0"/>
+          </w:tblBorders>
+          <w:tblLayout w:type="fixed"/>
+          <w:tblCellMar>
+            <w:top w:w="0" w:type="dxa"/>
+            <w:left w:w="108" w:type="dxa"/>
+            <w:bottom w:w="0" w:type="dxa"/>
+            <w:right w:w="108" w:type="dxa"/>
+          </w:tblCellMar>
+        </w:tblPrEx>
         <w:tc>
           <w:tcPr>
             <w:tcW w:w="2130" w:type="dxa"/>
@@ -2697,6 +3407,23 @@
         </w:tc>
       </w:tr>
       <w:tr>
+        <w:tblPrEx>
+          <w:tblBorders>
+            <w:top w:val="single" w:color="auto" w:sz="4" w:space="0"/>
+            <w:left w:val="single" w:color="auto" w:sz="4" w:space="0"/>
+            <w:bottom w:val="single" w:color="auto" w:sz="4" w:space="0"/>
+            <w:right w:val="single" w:color="auto" w:sz="4" w:space="0"/>
+            <w:insideH w:val="single" w:color="auto" w:sz="4" w:space="0"/>
+            <w:insideV w:val="single" w:color="auto" w:sz="4" w:space="0"/>
+          </w:tblBorders>
+          <w:tblLayout w:type="fixed"/>
+          <w:tblCellMar>
+            <w:top w:w="0" w:type="dxa"/>
+            <w:left w:w="108" w:type="dxa"/>
+            <w:bottom w:w="0" w:type="dxa"/>
+            <w:right w:w="108" w:type="dxa"/>
+          </w:tblCellMar>
+        </w:tblPrEx>
         <w:tc>
           <w:tcPr>
             <w:tcW w:w="2130" w:type="dxa"/>
@@ -2751,6 +3478,23 @@
         </w:tc>
       </w:tr>
       <w:tr>
+        <w:tblPrEx>
+          <w:tblBorders>
+            <w:top w:val="single" w:color="auto" w:sz="4" w:space="0"/>
+            <w:left w:val="single" w:color="auto" w:sz="4" w:space="0"/>
+            <w:bottom w:val="single" w:color="auto" w:sz="4" w:space="0"/>
+            <w:right w:val="single" w:color="auto" w:sz="4" w:space="0"/>
+            <w:insideH w:val="single" w:color="auto" w:sz="4" w:space="0"/>
+            <w:insideV w:val="single" w:color="auto" w:sz="4" w:space="0"/>
+          </w:tblBorders>
+          <w:tblLayout w:type="fixed"/>
+          <w:tblCellMar>
+            <w:top w:w="0" w:type="dxa"/>
+            <w:left w:w="108" w:type="dxa"/>
+            <w:bottom w:w="0" w:type="dxa"/>
+            <w:right w:w="108" w:type="dxa"/>
+          </w:tblCellMar>
+        </w:tblPrEx>
         <w:tc>
           <w:tcPr>
             <w:tcW w:w="2130" w:type="dxa"/>
@@ -2832,20 +3576,20 @@
     <w:sectPr>
       <w:pgSz w:w="11906" w:h="16838"/>
       <w:pgMar w:top="1440" w:right="1800" w:bottom="1440" w:left="1800" w:header="851" w:footer="992" w:gutter="0"/>
-      <w:cols w:space="425"/>
-      <w:docGrid w:type="lines" w:linePitch="312"/>
+      <w:cols w:space="425" w:num="1"/>
+      <w:docGrid w:type="lines" w:linePitch="312" w:charSpace="0"/>
     </w:sectPr>
   </w:body>
 </w:document>
 </file>
 
 <file path=word/numbering.xml><?xml version="1.0" encoding="utf-8"?>
-<w:numbering xmlns:wpc="http://schemas.microsoft.com/office/word/2010/wordprocessingCanvas" xmlns:cx="http://schemas.microsoft.com/office/drawing/2014/chartex" xmlns:cx1="http://schemas.microsoft.com/office/drawing/2015/9/8/chartex" xmlns:cx2="http://schemas.microsoft.com/office/drawing/2015/10/21/chartex" xmlns:cx3="http://schemas.microsoft.com/office/drawing/2016/5/9/chartex" xmlns:cx4="http://schemas.microsoft.com/office/drawing/2016/5/10/chartex" xmlns:cx5="http://schemas.microsoft.com/office/drawing/2016/5/11/chartex" xmlns:cx6="http://schemas.microsoft.com/office/drawing/2016/5/12/chartex" xmlns:cx7="http://schemas.microsoft.com/office/drawing/2016/5/13/chartex" xmlns:cx8="http://schemas.microsoft.com/office/drawing/2016/5/14/chartex" xmlns:mc="http://schemas.openxmlformats.org/markup-compatibility/2006" xmlns:aink="http://schemas.microsoft.com/office/drawing/2016/ink" xmlns:am3d="http://schemas.microsoft.com/office/drawing/2017/model3d" xmlns:o="urn:schemas-microsoft-com:office:office" xmlns:r="http://schemas.openxmlformats.org/officeDocument/2006/relationships" xmlns:m="http://schemas.openxmlformats.org/officeDocument/2006/math" xmlns:v="urn:schemas-microsoft-com:vml" xmlns:wp14="http://schemas.microsoft.com/office/word/2010/wordprocessingDrawing" xmlns:wp="http://schemas.openxmlformats.org/drawingml/2006/wordprocessingDrawing" xmlns:w10="urn:schemas-microsoft-com:office:word" xmlns:w="http://schemas.openxmlformats.org/wordprocessingml/2006/main" xmlns:w14="http://schemas.microsoft.com/office/word/2010/wordml" xmlns:w15="http://schemas.microsoft.com/office/word/2012/wordml" xmlns:w16cid="http://schemas.microsoft.com/office/word/2016/wordml/cid" xmlns:w16se="http://schemas.microsoft.com/office/word/2015/wordml/symex" xmlns:wpg="http://schemas.microsoft.com/office/word/2010/wordprocessingGroup" xmlns:wpi="http://schemas.microsoft.com/office/word/2010/wordprocessingInk" xmlns:wne="http://schemas.microsoft.com/office/word/2006/wordml" xmlns:wps="http://schemas.microsoft.com/office/word/2010/wordprocessingShape" mc:Ignorable="w14 w15 w16se w16cid wp14">
-  <w:abstractNum w:abstractNumId="0" w15:restartNumberingAfterBreak="0">
+<w:numbering xmlns:wpc="http://schemas.microsoft.com/office/word/2010/wordprocessingCanvas" xmlns:mc="http://schemas.openxmlformats.org/markup-compatibility/2006" xmlns:o="urn:schemas-microsoft-com:office:office" xmlns:r="http://schemas.openxmlformats.org/officeDocument/2006/relationships" xmlns:m="http://schemas.openxmlformats.org/officeDocument/2006/math" xmlns:v="urn:schemas-microsoft-com:vml" xmlns:wp14="http://schemas.microsoft.com/office/word/2010/wordprocessingDrawing" xmlns:wp="http://schemas.openxmlformats.org/drawingml/2006/wordprocessingDrawing" xmlns:w10="urn:schemas-microsoft-com:office:word" xmlns:w="http://schemas.openxmlformats.org/wordprocessingml/2006/main" xmlns:w14="http://schemas.microsoft.com/office/word/2010/wordml" xmlns:wpg="http://schemas.microsoft.com/office/word/2010/wordprocessingGroup" xmlns:wpi="http://schemas.microsoft.com/office/word/2010/wordprocessingInk" xmlns:wne="http://schemas.microsoft.com/office/word/2006/wordml" xmlns:wps="http://schemas.microsoft.com/office/word/2010/wordprocessingShape" mc:Ignorable="w14 wp14">
+  <w:abstractNum w:abstractNumId="0">
     <w:nsid w:val="A8A070C3"/>
     <w:multiLevelType w:val="singleLevel"/>
     <w:tmpl w:val="A8A070C3"/>
-    <w:lvl w:ilvl="0">
+    <w:lvl w:ilvl="0" w:tentative="0">
       <w:start w:val="1"/>
       <w:numFmt w:val="chineseCounting"/>
       <w:suff w:val="nothing"/>
@@ -2856,11 +3600,11 @@
       </w:rPr>
     </w:lvl>
   </w:abstractNum>
-  <w:abstractNum w:abstractNumId="1" w15:restartNumberingAfterBreak="0">
+  <w:abstractNum w:abstractNumId="1">
     <w:nsid w:val="1DE2690A"/>
     <w:multiLevelType w:val="singleLevel"/>
     <w:tmpl w:val="1DE2690A"/>
-    <w:lvl w:ilvl="0">
+    <w:lvl w:ilvl="0" w:tentative="0">
       <w:start w:val="200"/>
       <w:numFmt w:val="decimal"/>
       <w:suff w:val="nothing"/>
@@ -2868,11 +3612,11 @@
       <w:lvlJc w:val="left"/>
     </w:lvl>
   </w:abstractNum>
-  <w:abstractNum w:abstractNumId="2" w15:restartNumberingAfterBreak="0">
+  <w:abstractNum w:abstractNumId="2">
     <w:nsid w:val="32BA20B9"/>
     <w:multiLevelType w:val="singleLevel"/>
     <w:tmpl w:val="32BA20B9"/>
-    <w:lvl w:ilvl="0">
+    <w:lvl w:ilvl="0" w:tentative="0">
       <w:start w:val="401"/>
       <w:numFmt w:val="decimal"/>
       <w:suff w:val="nothing"/>
@@ -2880,11 +3624,11 @@
       <w:lvlJc w:val="left"/>
     </w:lvl>
   </w:abstractNum>
-  <w:abstractNum w:abstractNumId="3" w15:restartNumberingAfterBreak="0">
+  <w:abstractNum w:abstractNumId="3">
     <w:nsid w:val="340AA325"/>
     <w:multiLevelType w:val="singleLevel"/>
     <w:tmpl w:val="340AA325"/>
-    <w:lvl w:ilvl="0">
+    <w:lvl w:ilvl="0" w:tentative="0">
       <w:start w:val="301"/>
       <w:numFmt w:val="decimal"/>
       <w:suff w:val="nothing"/>
@@ -2892,11 +3636,11 @@
       <w:lvlJc w:val="left"/>
     </w:lvl>
   </w:abstractNum>
-  <w:abstractNum w:abstractNumId="4" w15:restartNumberingAfterBreak="0">
+  <w:abstractNum w:abstractNumId="4">
     <w:nsid w:val="3C8F04B8"/>
     <w:multiLevelType w:val="singleLevel"/>
     <w:tmpl w:val="3C8F04B8"/>
-    <w:lvl w:ilvl="0">
+    <w:lvl w:ilvl="0" w:tentative="0">
       <w:start w:val="200"/>
       <w:numFmt w:val="decimal"/>
       <w:suff w:val="nothing"/>
@@ -2923,332 +3667,293 @@
 </file>
 
 <file path=word/styles.xml><?xml version="1.0" encoding="utf-8"?>
-<w:styles xmlns:mc="http://schemas.openxmlformats.org/markup-compatibility/2006" xmlns:r="http://schemas.openxmlformats.org/officeDocument/2006/relationships" xmlns:w="http://schemas.openxmlformats.org/wordprocessingml/2006/main" xmlns:w14="http://schemas.microsoft.com/office/word/2010/wordml" xmlns:w15="http://schemas.microsoft.com/office/word/2012/wordml" xmlns:w16cid="http://schemas.microsoft.com/office/word/2016/wordml/cid" xmlns:w16se="http://schemas.microsoft.com/office/word/2015/wordml/symex" mc:Ignorable="w14 w15 w16se w16cid">
+<w:styles xmlns:mc="http://schemas.openxmlformats.org/markup-compatibility/2006" xmlns:o="urn:schemas-microsoft-com:office:office" xmlns:r="http://schemas.openxmlformats.org/officeDocument/2006/relationships" xmlns:m="http://schemas.openxmlformats.org/officeDocument/2006/math" xmlns:v="urn:schemas-microsoft-com:vml" xmlns:w="http://schemas.openxmlformats.org/wordprocessingml/2006/main" xmlns:w14="http://schemas.microsoft.com/office/word/2010/wordml" xmlns:w10="urn:schemas-microsoft-com:office:word" xmlns:sl="http://schemas.openxmlformats.org/schemaLibrary/2006/main" mc:Ignorable="w14">
   <w:docDefaults>
     <w:rPrDefault>
       <w:rPr>
-        <w:rFonts w:asciiTheme="minorHAnsi" w:eastAsiaTheme="minorEastAsia" w:hAnsiTheme="minorHAnsi" w:cstheme="minorBidi"/>
-        <w:lang w:val="en-US" w:eastAsia="zh-CN" w:bidi="ar-SA"/>
+        <w:rFonts w:asciiTheme="minorHAnsi" w:hAnsiTheme="minorHAnsi" w:eastAsiaTheme="minorEastAsia" w:cstheme="minorBidi"/>
       </w:rPr>
     </w:rPrDefault>
-    <w:pPrDefault/>
   </w:docDefaults>
-  <w:latentStyles w:defLockedState="0" w:defUIPriority="0" w:defSemiHidden="0" w:defUnhideWhenUsed="0" w:defQFormat="0" w:count="376">
-    <w:lsdException w:name="Normal" w:qFormat="1"/>
-    <w:lsdException w:name="heading 1" w:qFormat="1"/>
-    <w:lsdException w:name="heading 2" w:semiHidden="1" w:unhideWhenUsed="1" w:qFormat="1"/>
-    <w:lsdException w:name="heading 3" w:semiHidden="1" w:unhideWhenUsed="1" w:qFormat="1"/>
-    <w:lsdException w:name="heading 4" w:semiHidden="1" w:unhideWhenUsed="1" w:qFormat="1"/>
-    <w:lsdException w:name="heading 5" w:semiHidden="1" w:unhideWhenUsed="1" w:qFormat="1"/>
-    <w:lsdException w:name="heading 6" w:semiHidden="1" w:unhideWhenUsed="1" w:qFormat="1"/>
-    <w:lsdException w:name="heading 7" w:semiHidden="1" w:unhideWhenUsed="1" w:qFormat="1"/>
-    <w:lsdException w:name="heading 8" w:semiHidden="1" w:unhideWhenUsed="1" w:qFormat="1"/>
-    <w:lsdException w:name="heading 9" w:semiHidden="1" w:unhideWhenUsed="1" w:qFormat="1"/>
-    <w:lsdException w:name="caption" w:semiHidden="1" w:unhideWhenUsed="1" w:qFormat="1"/>
-    <w:lsdException w:name="Title" w:qFormat="1"/>
-    <w:lsdException w:name="Default Paragraph Font" w:semiHidden="1"/>
-    <w:lsdException w:name="Subtitle" w:qFormat="1"/>
-    <w:lsdException w:name="Hyperlink" w:qFormat="1"/>
-    <w:lsdException w:name="Strong" w:qFormat="1"/>
-    <w:lsdException w:name="Emphasis" w:qFormat="1"/>
-    <w:lsdException w:name="HTML Top of Form" w:semiHidden="1" w:uiPriority="99" w:unhideWhenUsed="1"/>
-    <w:lsdException w:name="HTML Bottom of Form" w:semiHidden="1" w:uiPriority="99" w:unhideWhenUsed="1"/>
-    <w:lsdException w:name="Normal Table" w:semiHidden="1" w:unhideWhenUsed="1" w:qFormat="1"/>
-    <w:lsdException w:name="No List" w:semiHidden="1" w:uiPriority="99" w:unhideWhenUsed="1"/>
-    <w:lsdException w:name="Outline List 1" w:semiHidden="1" w:uiPriority="99" w:unhideWhenUsed="1"/>
-    <w:lsdException w:name="Outline List 2" w:semiHidden="1" w:uiPriority="99" w:unhideWhenUsed="1"/>
-    <w:lsdException w:name="Outline List 3" w:semiHidden="1" w:uiPriority="99" w:unhideWhenUsed="1"/>
-    <w:lsdException w:name="Table Simple 1" w:semiHidden="1" w:unhideWhenUsed="1"/>
-    <w:lsdException w:name="Table Simple 2" w:semiHidden="1" w:unhideWhenUsed="1"/>
-    <w:lsdException w:name="Table Simple 3" w:semiHidden="1" w:unhideWhenUsed="1"/>
-    <w:lsdException w:name="Table Classic 1" w:semiHidden="1" w:unhideWhenUsed="1"/>
-    <w:lsdException w:name="Table Classic 2" w:semiHidden="1" w:unhideWhenUsed="1"/>
-    <w:lsdException w:name="Table Classic 3" w:semiHidden="1" w:unhideWhenUsed="1"/>
-    <w:lsdException w:name="Table Classic 4" w:semiHidden="1" w:unhideWhenUsed="1"/>
-    <w:lsdException w:name="Table Colorful 1" w:semiHidden="1" w:unhideWhenUsed="1"/>
-    <w:lsdException w:name="Table Colorful 2" w:semiHidden="1" w:unhideWhenUsed="1"/>
-    <w:lsdException w:name="Table Colorful 3" w:semiHidden="1" w:unhideWhenUsed="1"/>
-    <w:lsdException w:name="Table Columns 1" w:semiHidden="1" w:unhideWhenUsed="1"/>
-    <w:lsdException w:name="Table Columns 2" w:semiHidden="1" w:unhideWhenUsed="1"/>
-    <w:lsdException w:name="Table Columns 3" w:semiHidden="1" w:unhideWhenUsed="1"/>
-    <w:lsdException w:name="Table Columns 4" w:semiHidden="1" w:unhideWhenUsed="1"/>
-    <w:lsdException w:name="Table Columns 5" w:semiHidden="1" w:unhideWhenUsed="1"/>
-    <w:lsdException w:name="Table Grid 1" w:semiHidden="1" w:unhideWhenUsed="1"/>
-    <w:lsdException w:name="Table Grid 2" w:semiHidden="1" w:unhideWhenUsed="1"/>
-    <w:lsdException w:name="Table Grid 3" w:semiHidden="1" w:unhideWhenUsed="1"/>
-    <w:lsdException w:name="Table Grid 4" w:semiHidden="1" w:unhideWhenUsed="1"/>
-    <w:lsdException w:name="Table Grid 5" w:semiHidden="1" w:unhideWhenUsed="1"/>
-    <w:lsdException w:name="Table Grid 6" w:semiHidden="1" w:unhideWhenUsed="1"/>
-    <w:lsdException w:name="Table Grid 7" w:semiHidden="1" w:unhideWhenUsed="1"/>
-    <w:lsdException w:name="Table Grid 8" w:semiHidden="1" w:unhideWhenUsed="1"/>
-    <w:lsdException w:name="Table List 1" w:semiHidden="1" w:unhideWhenUsed="1"/>
-    <w:lsdException w:name="Table List 2" w:semiHidden="1" w:unhideWhenUsed="1"/>
-    <w:lsdException w:name="Table List 3" w:semiHidden="1" w:unhideWhenUsed="1"/>
-    <w:lsdException w:name="Table List 4" w:semiHidden="1" w:unhideWhenUsed="1"/>
-    <w:lsdException w:name="Table List 5" w:semiHidden="1" w:unhideWhenUsed="1"/>
-    <w:lsdException w:name="Table List 6" w:semiHidden="1" w:unhideWhenUsed="1"/>
-    <w:lsdException w:name="Table List 7" w:semiHidden="1" w:unhideWhenUsed="1"/>
-    <w:lsdException w:name="Table List 8" w:semiHidden="1" w:unhideWhenUsed="1"/>
-    <w:lsdException w:name="Table 3D effects 1" w:semiHidden="1" w:unhideWhenUsed="1"/>
-    <w:lsdException w:name="Table 3D effects 2" w:semiHidden="1" w:unhideWhenUsed="1"/>
-    <w:lsdException w:name="Table 3D effects 3" w:semiHidden="1" w:unhideWhenUsed="1"/>
-    <w:lsdException w:name="Table Contemporary" w:semiHidden="1" w:unhideWhenUsed="1"/>
-    <w:lsdException w:name="Table Elegant" w:semiHidden="1" w:unhideWhenUsed="1"/>
-    <w:lsdException w:name="Table Professional" w:semiHidden="1" w:unhideWhenUsed="1"/>
-    <w:lsdException w:name="Table Subtle 1" w:semiHidden="1" w:unhideWhenUsed="1"/>
-    <w:lsdException w:name="Table Subtle 2" w:semiHidden="1" w:unhideWhenUsed="1"/>
-    <w:lsdException w:name="Table Web 1" w:semiHidden="1" w:unhideWhenUsed="1"/>
-    <w:lsdException w:name="Table Web 2" w:semiHidden="1" w:unhideWhenUsed="1"/>
-    <w:lsdException w:name="Table Web 3" w:semiHidden="1" w:unhideWhenUsed="1"/>
-    <w:lsdException w:name="Table Grid" w:qFormat="1"/>
-    <w:lsdException w:name="Table Theme" w:semiHidden="1" w:unhideWhenUsed="1"/>
-    <w:lsdException w:name="Placeholder Text" w:semiHidden="1" w:uiPriority="99"/>
-    <w:lsdException w:name="No Spacing" w:uiPriority="99"/>
-    <w:lsdException w:name="Light Shading" w:uiPriority="60"/>
-    <w:lsdException w:name="Light List" w:uiPriority="61"/>
-    <w:lsdException w:name="Light Grid" w:uiPriority="62"/>
-    <w:lsdException w:name="Medium Shading 1" w:uiPriority="63"/>
-    <w:lsdException w:name="Medium Shading 2" w:uiPriority="64"/>
-    <w:lsdException w:name="Medium List 1" w:uiPriority="65"/>
-    <w:lsdException w:name="Medium List 2" w:uiPriority="66"/>
-    <w:lsdException w:name="Medium Grid 1" w:uiPriority="67"/>
-    <w:lsdException w:name="Medium Grid 2" w:uiPriority="68"/>
-    <w:lsdException w:name="Medium Grid 3" w:uiPriority="69"/>
-    <w:lsdException w:name="Dark List" w:uiPriority="70"/>
-    <w:lsdException w:name="Colorful Shading" w:uiPriority="71"/>
-    <w:lsdException w:name="Colorful List" w:uiPriority="72"/>
-    <w:lsdException w:name="Colorful Grid" w:uiPriority="73"/>
-    <w:lsdException w:name="Light Shading Accent 1" w:uiPriority="60"/>
-    <w:lsdException w:name="Light List Accent 1" w:uiPriority="61"/>
-    <w:lsdException w:name="Light Grid Accent 1" w:uiPriority="62"/>
-    <w:lsdException w:name="Medium Shading 1 Accent 1" w:uiPriority="63"/>
-    <w:lsdException w:name="Medium Shading 2 Accent 1" w:uiPriority="64"/>
-    <w:lsdException w:name="Medium List 1 Accent 1" w:uiPriority="65"/>
-    <w:lsdException w:name="Revision" w:semiHidden="1" w:uiPriority="99"/>
-    <w:lsdException w:name="List Paragraph" w:uiPriority="99"/>
-    <w:lsdException w:name="Quote" w:uiPriority="99"/>
-    <w:lsdException w:name="Intense Quote" w:uiPriority="99"/>
-    <w:lsdException w:name="Medium List 2 Accent 1" w:uiPriority="66"/>
-    <w:lsdException w:name="Medium Grid 1 Accent 1" w:uiPriority="67"/>
-    <w:lsdException w:name="Medium Grid 2 Accent 1" w:uiPriority="68"/>
-    <w:lsdException w:name="Medium Grid 3 Accent 1" w:uiPriority="69"/>
-    <w:lsdException w:name="Dark List Accent 1" w:uiPriority="70"/>
-    <w:lsdException w:name="Colorful Shading Accent 1" w:uiPriority="71"/>
-    <w:lsdException w:name="Colorful List Accent 1" w:uiPriority="72"/>
-    <w:lsdException w:name="Colorful Grid Accent 1" w:uiPriority="73"/>
-    <w:lsdException w:name="Light Shading Accent 2" w:uiPriority="60"/>
-    <w:lsdException w:name="Light List Accent 2" w:uiPriority="61"/>
-    <w:lsdException w:name="Light Grid Accent 2" w:uiPriority="62"/>
-    <w:lsdException w:name="Medium Shading 1 Accent 2" w:uiPriority="63"/>
-    <w:lsdException w:name="Medium Shading 2 Accent 2" w:uiPriority="64"/>
-    <w:lsdException w:name="Medium List 1 Accent 2" w:uiPriority="65"/>
-    <w:lsdException w:name="Medium List 2 Accent 2" w:uiPriority="66"/>
-    <w:lsdException w:name="Medium Grid 1 Accent 2" w:uiPriority="67"/>
-    <w:lsdException w:name="Medium Grid 2 Accent 2" w:uiPriority="68"/>
-    <w:lsdException w:name="Medium Grid 3 Accent 2" w:uiPriority="69"/>
-    <w:lsdException w:name="Dark List Accent 2" w:uiPriority="70"/>
-    <w:lsdException w:name="Colorful Shading Accent 2" w:uiPriority="71"/>
-    <w:lsdException w:name="Colorful List Accent 2" w:uiPriority="72"/>
-    <w:lsdException w:name="Colorful Grid Accent 2" w:uiPriority="73"/>
-    <w:lsdException w:name="Light Shading Accent 3" w:uiPriority="60"/>
-    <w:lsdException w:name="Light List Accent 3" w:uiPriority="61"/>
-    <w:lsdException w:name="Light Grid Accent 3" w:uiPriority="62"/>
-    <w:lsdException w:name="Medium Shading 1 Accent 3" w:uiPriority="63"/>
-    <w:lsdException w:name="Medium Shading 2 Accent 3" w:uiPriority="64"/>
-    <w:lsdException w:name="Medium List 1 Accent 3" w:uiPriority="65"/>
-    <w:lsdException w:name="Medium List 2 Accent 3" w:uiPriority="66"/>
-    <w:lsdException w:name="Medium Grid 1 Accent 3" w:uiPriority="67"/>
-    <w:lsdException w:name="Medium Grid 2 Accent 3" w:uiPriority="68"/>
-    <w:lsdException w:name="Medium Grid 3 Accent 3" w:uiPriority="69"/>
-    <w:lsdException w:name="Dark List Accent 3" w:uiPriority="70"/>
-    <w:lsdException w:name="Colorful Shading Accent 3" w:uiPriority="71"/>
-    <w:lsdException w:name="Colorful List Accent 3" w:uiPriority="72"/>
-    <w:lsdException w:name="Colorful Grid Accent 3" w:uiPriority="73"/>
-    <w:lsdException w:name="Light Shading Accent 4" w:uiPriority="60"/>
-    <w:lsdException w:name="Light List Accent 4" w:uiPriority="61"/>
-    <w:lsdException w:name="Light Grid Accent 4" w:uiPriority="62"/>
-    <w:lsdException w:name="Medium Shading 1 Accent 4" w:uiPriority="63"/>
-    <w:lsdException w:name="Medium Shading 2 Accent 4" w:uiPriority="64"/>
-    <w:lsdException w:name="Medium List 1 Accent 4" w:uiPriority="65"/>
-    <w:lsdException w:name="Medium List 2 Accent 4" w:uiPriority="66"/>
-    <w:lsdException w:name="Medium Grid 1 Accent 4" w:uiPriority="67"/>
-    <w:lsdException w:name="Medium Grid 2 Accent 4" w:uiPriority="68"/>
-    <w:lsdException w:name="Medium Grid 3 Accent 4" w:uiPriority="69"/>
-    <w:lsdException w:name="Dark List Accent 4" w:uiPriority="70"/>
-    <w:lsdException w:name="Colorful Shading Accent 4" w:uiPriority="71"/>
-    <w:lsdException w:name="Colorful List Accent 4" w:uiPriority="72"/>
-    <w:lsdException w:name="Colorful Grid Accent 4" w:uiPriority="73"/>
-    <w:lsdException w:name="Light Shading Accent 5" w:uiPriority="60"/>
-    <w:lsdException w:name="Light List Accent 5" w:uiPriority="61"/>
-    <w:lsdException w:name="Light Grid Accent 5" w:uiPriority="62"/>
-    <w:lsdException w:name="Medium Shading 1 Accent 5" w:uiPriority="63"/>
-    <w:lsdException w:name="Medium Shading 2 Accent 5" w:uiPriority="64"/>
-    <w:lsdException w:name="Medium List 1 Accent 5" w:uiPriority="65"/>
-    <w:lsdException w:name="Medium List 2 Accent 5" w:uiPriority="66"/>
-    <w:lsdException w:name="Medium Grid 1 Accent 5" w:uiPriority="67"/>
-    <w:lsdException w:name="Medium Grid 2 Accent 5" w:uiPriority="68"/>
-    <w:lsdException w:name="Medium Grid 3 Accent 5" w:uiPriority="69"/>
-    <w:lsdException w:name="Dark List Accent 5" w:uiPriority="70"/>
-    <w:lsdException w:name="Colorful Shading Accent 5" w:uiPriority="71"/>
-    <w:lsdException w:name="Colorful List Accent 5" w:uiPriority="72"/>
-    <w:lsdException w:name="Colorful Grid Accent 5" w:uiPriority="73"/>
-    <w:lsdException w:name="Light Shading Accent 6" w:uiPriority="60"/>
-    <w:lsdException w:name="Light List Accent 6" w:uiPriority="61"/>
-    <w:lsdException w:name="Light Grid Accent 6" w:uiPriority="62"/>
-    <w:lsdException w:name="Medium Shading 1 Accent 6" w:uiPriority="63"/>
-    <w:lsdException w:name="Medium Shading 2 Accent 6" w:uiPriority="64"/>
-    <w:lsdException w:name="Medium List 1 Accent 6" w:uiPriority="65"/>
-    <w:lsdException w:name="Medium List 2 Accent 6" w:uiPriority="66"/>
-    <w:lsdException w:name="Medium Grid 1 Accent 6" w:uiPriority="67"/>
-    <w:lsdException w:name="Medium Grid 2 Accent 6" w:uiPriority="68"/>
-    <w:lsdException w:name="Medium Grid 3 Accent 6" w:uiPriority="69"/>
-    <w:lsdException w:name="Dark List Accent 6" w:uiPriority="70"/>
-    <w:lsdException w:name="Colorful Shading Accent 6" w:uiPriority="71"/>
-    <w:lsdException w:name="Colorful List Accent 6" w:uiPriority="72"/>
-    <w:lsdException w:name="Colorful Grid Accent 6" w:uiPriority="73"/>
-    <w:lsdException w:name="Subtle Emphasis" w:uiPriority="19" w:qFormat="1"/>
-    <w:lsdException w:name="Intense Emphasis" w:uiPriority="21" w:qFormat="1"/>
-    <w:lsdException w:name="Subtle Reference" w:uiPriority="31" w:qFormat="1"/>
-    <w:lsdException w:name="Intense Reference" w:uiPriority="32" w:qFormat="1"/>
-    <w:lsdException w:name="Book Title" w:uiPriority="33" w:qFormat="1"/>
-    <w:lsdException w:name="Bibliography" w:semiHidden="1" w:uiPriority="37" w:unhideWhenUsed="1"/>
-    <w:lsdException w:name="TOC Heading" w:semiHidden="1" w:uiPriority="39" w:unhideWhenUsed="1" w:qFormat="1"/>
-    <w:lsdException w:name="Plain Table 1" w:uiPriority="41"/>
-    <w:lsdException w:name="Plain Table 2" w:uiPriority="42"/>
-    <w:lsdException w:name="Plain Table 3" w:uiPriority="43"/>
-    <w:lsdException w:name="Plain Table 4" w:uiPriority="44"/>
-    <w:lsdException w:name="Plain Table 5" w:uiPriority="45"/>
-    <w:lsdException w:name="Grid Table Light" w:uiPriority="40"/>
-    <w:lsdException w:name="Grid Table 1 Light" w:uiPriority="46"/>
-    <w:lsdException w:name="Grid Table 2" w:uiPriority="47"/>
-    <w:lsdException w:name="Grid Table 3" w:uiPriority="48"/>
-    <w:lsdException w:name="Grid Table 4" w:uiPriority="49"/>
-    <w:lsdException w:name="Grid Table 5 Dark" w:uiPriority="50"/>
-    <w:lsdException w:name="Grid Table 6 Colorful" w:uiPriority="51"/>
-    <w:lsdException w:name="Grid Table 7 Colorful" w:uiPriority="52"/>
-    <w:lsdException w:name="Grid Table 1 Light Accent 1" w:uiPriority="46"/>
-    <w:lsdException w:name="Grid Table 2 Accent 1" w:uiPriority="47"/>
-    <w:lsdException w:name="Grid Table 3 Accent 1" w:uiPriority="48"/>
-    <w:lsdException w:name="Grid Table 4 Accent 1" w:uiPriority="49"/>
-    <w:lsdException w:name="Grid Table 5 Dark Accent 1" w:uiPriority="50"/>
-    <w:lsdException w:name="Grid Table 6 Colorful Accent 1" w:uiPriority="51"/>
-    <w:lsdException w:name="Grid Table 7 Colorful Accent 1" w:uiPriority="52"/>
-    <w:lsdException w:name="Grid Table 1 Light Accent 2" w:uiPriority="46"/>
-    <w:lsdException w:name="Grid Table 2 Accent 2" w:uiPriority="47"/>
-    <w:lsdException w:name="Grid Table 3 Accent 2" w:uiPriority="48"/>
-    <w:lsdException w:name="Grid Table 4 Accent 2" w:uiPriority="49"/>
-    <w:lsdException w:name="Grid Table 5 Dark Accent 2" w:uiPriority="50"/>
-    <w:lsdException w:name="Grid Table 6 Colorful Accent 2" w:uiPriority="51"/>
-    <w:lsdException w:name="Grid Table 7 Colorful Accent 2" w:uiPriority="52"/>
-    <w:lsdException w:name="Grid Table 1 Light Accent 3" w:uiPriority="46"/>
-    <w:lsdException w:name="Grid Table 2 Accent 3" w:uiPriority="47"/>
-    <w:lsdException w:name="Grid Table 3 Accent 3" w:uiPriority="48"/>
-    <w:lsdException w:name="Grid Table 4 Accent 3" w:uiPriority="49"/>
-    <w:lsdException w:name="Grid Table 5 Dark Accent 3" w:uiPriority="50"/>
-    <w:lsdException w:name="Grid Table 6 Colorful Accent 3" w:uiPriority="51"/>
-    <w:lsdException w:name="Grid Table 7 Colorful Accent 3" w:uiPriority="52"/>
-    <w:lsdException w:name="Grid Table 1 Light Accent 4" w:uiPriority="46"/>
-    <w:lsdException w:name="Grid Table 2 Accent 4" w:uiPriority="47"/>
-    <w:lsdException w:name="Grid Table 3 Accent 4" w:uiPriority="48"/>
-    <w:lsdException w:name="Grid Table 4 Accent 4" w:uiPriority="49"/>
-    <w:lsdException w:name="Grid Table 5 Dark Accent 4" w:uiPriority="50"/>
-    <w:lsdException w:name="Grid Table 6 Colorful Accent 4" w:uiPriority="51"/>
-    <w:lsdException w:name="Grid Table 7 Colorful Accent 4" w:uiPriority="52"/>
-    <w:lsdException w:name="Grid Table 1 Light Accent 5" w:uiPriority="46"/>
-    <w:lsdException w:name="Grid Table 2 Accent 5" w:uiPriority="47"/>
-    <w:lsdException w:name="Grid Table 3 Accent 5" w:uiPriority="48"/>
-    <w:lsdException w:name="Grid Table 4 Accent 5" w:uiPriority="49"/>
-    <w:lsdException w:name="Grid Table 5 Dark Accent 5" w:uiPriority="50"/>
-    <w:lsdException w:name="Grid Table 6 Colorful Accent 5" w:uiPriority="51"/>
-    <w:lsdException w:name="Grid Table 7 Colorful Accent 5" w:uiPriority="52"/>
-    <w:lsdException w:name="Grid Table 1 Light Accent 6" w:uiPriority="46"/>
-    <w:lsdException w:name="Grid Table 2 Accent 6" w:uiPriority="47"/>
-    <w:lsdException w:name="Grid Table 3 Accent 6" w:uiPriority="48"/>
-    <w:lsdException w:name="Grid Table 4 Accent 6" w:uiPriority="49"/>
-    <w:lsdException w:name="Grid Table 5 Dark Accent 6" w:uiPriority="50"/>
-    <w:lsdException w:name="Grid Table 6 Colorful Accent 6" w:uiPriority="51"/>
-    <w:lsdException w:name="Grid Table 7 Colorful Accent 6" w:uiPriority="52"/>
-    <w:lsdException w:name="List Table 1 Light" w:uiPriority="46"/>
-    <w:lsdException w:name="List Table 2" w:uiPriority="47"/>
-    <w:lsdException w:name="List Table 3" w:uiPriority="48"/>
-    <w:lsdException w:name="List Table 4" w:uiPriority="49"/>
-    <w:lsdException w:name="List Table 5 Dark" w:uiPriority="50"/>
-    <w:lsdException w:name="List Table 6 Colorful" w:uiPriority="51"/>
-    <w:lsdException w:name="List Table 7 Colorful" w:uiPriority="52"/>
-    <w:lsdException w:name="List Table 1 Light Accent 1" w:uiPriority="46"/>
-    <w:lsdException w:name="List Table 2 Accent 1" w:uiPriority="47"/>
-    <w:lsdException w:name="List Table 3 Accent 1" w:uiPriority="48"/>
-    <w:lsdException w:name="List Table 4 Accent 1" w:uiPriority="49"/>
-    <w:lsdException w:name="List Table 5 Dark Accent 1" w:uiPriority="50"/>
-    <w:lsdException w:name="List Table 6 Colorful Accent 1" w:uiPriority="51"/>
-    <w:lsdException w:name="List Table 7 Colorful Accent 1" w:uiPriority="52"/>
-    <w:lsdException w:name="List Table 1 Light Accent 2" w:uiPriority="46"/>
-    <w:lsdException w:name="List Table 2 Accent 2" w:uiPriority="47"/>
-    <w:lsdException w:name="List Table 3 Accent 2" w:uiPriority="48"/>
-    <w:lsdException w:name="List Table 4 Accent 2" w:uiPriority="49"/>
-    <w:lsdException w:name="List Table 5 Dark Accent 2" w:uiPriority="50"/>
-    <w:lsdException w:name="List Table 6 Colorful Accent 2" w:uiPriority="51"/>
-    <w:lsdException w:name="List Table 7 Colorful Accent 2" w:uiPriority="52"/>
-    <w:lsdException w:name="List Table 1 Light Accent 3" w:uiPriority="46"/>
-    <w:lsdException w:name="List Table 2 Accent 3" w:uiPriority="47"/>
-    <w:lsdException w:name="List Table 3 Accent 3" w:uiPriority="48"/>
-    <w:lsdException w:name="List Table 4 Accent 3" w:uiPriority="49"/>
-    <w:lsdException w:name="List Table 5 Dark Accent 3" w:uiPriority="50"/>
-    <w:lsdException w:name="List Table 6 Colorful Accent 3" w:uiPriority="51"/>
-    <w:lsdException w:name="List Table 7 Colorful Accent 3" w:uiPriority="52"/>
-    <w:lsdException w:name="List Table 1 Light Accent 4" w:uiPriority="46"/>
-    <w:lsdException w:name="List Table 2 Accent 4" w:uiPriority="47"/>
-    <w:lsdException w:name="List Table 3 Accent 4" w:uiPriority="48"/>
-    <w:lsdException w:name="List Table 4 Accent 4" w:uiPriority="49"/>
-    <w:lsdException w:name="List Table 5 Dark Accent 4" w:uiPriority="50"/>
-    <w:lsdException w:name="List Table 6 Colorful Accent 4" w:uiPriority="51"/>
-    <w:lsdException w:name="List Table 7 Colorful Accent 4" w:uiPriority="52"/>
-    <w:lsdException w:name="List Table 1 Light Accent 5" w:uiPriority="46"/>
-    <w:lsdException w:name="List Table 2 Accent 5" w:uiPriority="47"/>
-    <w:lsdException w:name="List Table 3 Accent 5" w:uiPriority="48"/>
-    <w:lsdException w:name="List Table 4 Accent 5" w:uiPriority="49"/>
-    <w:lsdException w:name="List Table 5 Dark Accent 5" w:uiPriority="50"/>
-    <w:lsdException w:name="List Table 6 Colorful Accent 5" w:uiPriority="51"/>
-    <w:lsdException w:name="List Table 7 Colorful Accent 5" w:uiPriority="52"/>
-    <w:lsdException w:name="List Table 1 Light Accent 6" w:uiPriority="46"/>
-    <w:lsdException w:name="List Table 2 Accent 6" w:uiPriority="47"/>
-    <w:lsdException w:name="List Table 3 Accent 6" w:uiPriority="48"/>
-    <w:lsdException w:name="List Table 4 Accent 6" w:uiPriority="49"/>
-    <w:lsdException w:name="List Table 5 Dark Accent 6" w:uiPriority="50"/>
-    <w:lsdException w:name="List Table 6 Colorful Accent 6" w:uiPriority="51"/>
-    <w:lsdException w:name="List Table 7 Colorful Accent 6" w:uiPriority="52"/>
-    <w:lsdException w:name="Mention" w:semiHidden="1" w:uiPriority="99" w:unhideWhenUsed="1"/>
-    <w:lsdException w:name="Smart Hyperlink" w:semiHidden="1" w:uiPriority="99" w:unhideWhenUsed="1"/>
-    <w:lsdException w:name="Hashtag" w:semiHidden="1" w:uiPriority="99" w:unhideWhenUsed="1"/>
-    <w:lsdException w:name="Unresolved Mention" w:semiHidden="1" w:uiPriority="99" w:unhideWhenUsed="1"/>
-    <w:lsdException w:name="Smart Link" w:semiHidden="1" w:uiPriority="99" w:unhideWhenUsed="1"/>
+  <w:latentStyles w:count="260" w:defQFormat="0" w:defUnhideWhenUsed="1" w:defSemiHidden="1" w:defUIPriority="99" w:defLockedState="0">
+    <w:lsdException w:qFormat="1" w:unhideWhenUsed="0" w:uiPriority="0" w:semiHidden="0" w:name="Normal"/>
+    <w:lsdException w:qFormat="1" w:unhideWhenUsed="0" w:uiPriority="0" w:semiHidden="0" w:name="heading 1"/>
+    <w:lsdException w:qFormat="1" w:uiPriority="0" w:name="heading 2"/>
+    <w:lsdException w:qFormat="1" w:uiPriority="0" w:name="heading 3"/>
+    <w:lsdException w:qFormat="1" w:uiPriority="0" w:name="heading 4"/>
+    <w:lsdException w:qFormat="1" w:uiPriority="0" w:name="heading 5"/>
+    <w:lsdException w:qFormat="1" w:uiPriority="0" w:name="heading 6"/>
+    <w:lsdException w:qFormat="1" w:uiPriority="0" w:name="heading 7"/>
+    <w:lsdException w:qFormat="1" w:uiPriority="0" w:name="heading 8"/>
+    <w:lsdException w:qFormat="1" w:uiPriority="0" w:name="heading 9"/>
+    <w:lsdException w:unhideWhenUsed="0" w:uiPriority="0" w:semiHidden="0" w:name="index 1"/>
+    <w:lsdException w:unhideWhenUsed="0" w:uiPriority="0" w:semiHidden="0" w:name="index 2"/>
+    <w:lsdException w:unhideWhenUsed="0" w:uiPriority="0" w:semiHidden="0" w:name="index 3"/>
+    <w:lsdException w:unhideWhenUsed="0" w:uiPriority="0" w:semiHidden="0" w:name="index 4"/>
+    <w:lsdException w:unhideWhenUsed="0" w:uiPriority="0" w:semiHidden="0" w:name="index 5"/>
+    <w:lsdException w:unhideWhenUsed="0" w:uiPriority="0" w:semiHidden="0" w:name="index 6"/>
+    <w:lsdException w:unhideWhenUsed="0" w:uiPriority="0" w:semiHidden="0" w:name="index 7"/>
+    <w:lsdException w:unhideWhenUsed="0" w:uiPriority="0" w:semiHidden="0" w:name="index 8"/>
+    <w:lsdException w:unhideWhenUsed="0" w:uiPriority="0" w:semiHidden="0" w:name="index 9"/>
+    <w:lsdException w:unhideWhenUsed="0" w:uiPriority="0" w:semiHidden="0" w:name="toc 1"/>
+    <w:lsdException w:unhideWhenUsed="0" w:uiPriority="0" w:semiHidden="0" w:name="toc 2"/>
+    <w:lsdException w:unhideWhenUsed="0" w:uiPriority="0" w:semiHidden="0" w:name="toc 3"/>
+    <w:lsdException w:unhideWhenUsed="0" w:uiPriority="0" w:semiHidden="0" w:name="toc 4"/>
+    <w:lsdException w:unhideWhenUsed="0" w:uiPriority="0" w:semiHidden="0" w:name="toc 5"/>
+    <w:lsdException w:unhideWhenUsed="0" w:uiPriority="0" w:semiHidden="0" w:name="toc 6"/>
+    <w:lsdException w:unhideWhenUsed="0" w:uiPriority="0" w:semiHidden="0" w:name="toc 7"/>
+    <w:lsdException w:unhideWhenUsed="0" w:uiPriority="0" w:semiHidden="0" w:name="toc 8"/>
+    <w:lsdException w:unhideWhenUsed="0" w:uiPriority="0" w:semiHidden="0" w:name="toc 9"/>
+    <w:lsdException w:unhideWhenUsed="0" w:uiPriority="0" w:semiHidden="0" w:name="Normal Indent"/>
+    <w:lsdException w:unhideWhenUsed="0" w:uiPriority="0" w:semiHidden="0" w:name="footnote text"/>
+    <w:lsdException w:unhideWhenUsed="0" w:uiPriority="0" w:semiHidden="0" w:name="annotation text"/>
+    <w:lsdException w:unhideWhenUsed="0" w:uiPriority="0" w:semiHidden="0" w:name="header"/>
+    <w:lsdException w:unhideWhenUsed="0" w:uiPriority="0" w:semiHidden="0" w:name="footer"/>
+    <w:lsdException w:unhideWhenUsed="0" w:uiPriority="0" w:semiHidden="0" w:name="index heading"/>
+    <w:lsdException w:qFormat="1" w:uiPriority="0" w:name="caption"/>
+    <w:lsdException w:unhideWhenUsed="0" w:uiPriority="0" w:semiHidden="0" w:name="table of figures"/>
+    <w:lsdException w:unhideWhenUsed="0" w:uiPriority="0" w:semiHidden="0" w:name="envelope address"/>
+    <w:lsdException w:unhideWhenUsed="0" w:uiPriority="0" w:semiHidden="0" w:name="envelope return"/>
+    <w:lsdException w:unhideWhenUsed="0" w:uiPriority="0" w:semiHidden="0" w:name="footnote reference"/>
+    <w:lsdException w:unhideWhenUsed="0" w:uiPriority="0" w:semiHidden="0" w:name="annotation reference"/>
+    <w:lsdException w:unhideWhenUsed="0" w:uiPriority="0" w:semiHidden="0" w:name="line number"/>
+    <w:lsdException w:unhideWhenUsed="0" w:uiPriority="0" w:semiHidden="0" w:name="page number"/>
+    <w:lsdException w:unhideWhenUsed="0" w:uiPriority="0" w:semiHidden="0" w:name="endnote reference"/>
+    <w:lsdException w:unhideWhenUsed="0" w:uiPriority="0" w:semiHidden="0" w:name="endnote text"/>
+    <w:lsdException w:unhideWhenUsed="0" w:uiPriority="0" w:semiHidden="0" w:name="table of authorities"/>
+    <w:lsdException w:unhideWhenUsed="0" w:uiPriority="0" w:semiHidden="0" w:name="macro"/>
+    <w:lsdException w:unhideWhenUsed="0" w:uiPriority="0" w:semiHidden="0" w:name="toa heading"/>
+    <w:lsdException w:unhideWhenUsed="0" w:uiPriority="0" w:semiHidden="0" w:name="List"/>
+    <w:lsdException w:unhideWhenUsed="0" w:uiPriority="0" w:semiHidden="0" w:name="List Bullet"/>
+    <w:lsdException w:unhideWhenUsed="0" w:uiPriority="0" w:semiHidden="0" w:name="List Number"/>
+    <w:lsdException w:unhideWhenUsed="0" w:uiPriority="0" w:semiHidden="0" w:name="List 2"/>
+    <w:lsdException w:unhideWhenUsed="0" w:uiPriority="0" w:semiHidden="0" w:name="List 3"/>
+    <w:lsdException w:unhideWhenUsed="0" w:uiPriority="0" w:semiHidden="0" w:name="List 4"/>
+    <w:lsdException w:unhideWhenUsed="0" w:uiPriority="0" w:semiHidden="0" w:name="List 5"/>
+    <w:lsdException w:unhideWhenUsed="0" w:uiPriority="0" w:semiHidden="0" w:name="List Bullet 2"/>
+    <w:lsdException w:unhideWhenUsed="0" w:uiPriority="0" w:semiHidden="0" w:name="List Bullet 3"/>
+    <w:lsdException w:unhideWhenUsed="0" w:uiPriority="0" w:semiHidden="0" w:name="List Bullet 4"/>
+    <w:lsdException w:unhideWhenUsed="0" w:uiPriority="0" w:semiHidden="0" w:name="List Bullet 5"/>
+    <w:lsdException w:unhideWhenUsed="0" w:uiPriority="0" w:semiHidden="0" w:name="List Number 2"/>
+    <w:lsdException w:unhideWhenUsed="0" w:uiPriority="0" w:semiHidden="0" w:name="List Number 3"/>
+    <w:lsdException w:unhideWhenUsed="0" w:uiPriority="0" w:semiHidden="0" w:name="List Number 4"/>
+    <w:lsdException w:unhideWhenUsed="0" w:uiPriority="0" w:semiHidden="0" w:name="List Number 5"/>
+    <w:lsdException w:qFormat="1" w:unhideWhenUsed="0" w:uiPriority="0" w:semiHidden="0" w:name="Title"/>
+    <w:lsdException w:unhideWhenUsed="0" w:uiPriority="0" w:semiHidden="0" w:name="Closing"/>
+    <w:lsdException w:unhideWhenUsed="0" w:uiPriority="0" w:semiHidden="0" w:name="Signature"/>
+    <w:lsdException w:uiPriority="1" w:name="Default Paragraph Font"/>
+    <w:lsdException w:unhideWhenUsed="0" w:uiPriority="0" w:semiHidden="0" w:name="Body Text"/>
+    <w:lsdException w:unhideWhenUsed="0" w:uiPriority="0" w:semiHidden="0" w:name="Body Text Indent"/>
+    <w:lsdException w:unhideWhenUsed="0" w:uiPriority="0" w:semiHidden="0" w:name="List Continue"/>
+    <w:lsdException w:unhideWhenUsed="0" w:uiPriority="0" w:semiHidden="0" w:name="List Continue 2"/>
+    <w:lsdException w:unhideWhenUsed="0" w:uiPriority="0" w:semiHidden="0" w:name="List Continue 3"/>
+    <w:lsdException w:unhideWhenUsed="0" w:uiPriority="0" w:semiHidden="0" w:name="List Continue 4"/>
+    <w:lsdException w:unhideWhenUsed="0" w:uiPriority="0" w:semiHidden="0" w:name="List Continue 5"/>
+    <w:lsdException w:unhideWhenUsed="0" w:uiPriority="0" w:semiHidden="0" w:name="Message Header"/>
+    <w:lsdException w:qFormat="1" w:unhideWhenUsed="0" w:uiPriority="0" w:semiHidden="0" w:name="Subtitle"/>
+    <w:lsdException w:unhideWhenUsed="0" w:uiPriority="0" w:semiHidden="0" w:name="Salutation"/>
+    <w:lsdException w:unhideWhenUsed="0" w:uiPriority="0" w:semiHidden="0" w:name="Date"/>
+    <w:lsdException w:unhideWhenUsed="0" w:uiPriority="0" w:semiHidden="0" w:name="Body Text First Indent"/>
+    <w:lsdException w:unhideWhenUsed="0" w:uiPriority="0" w:semiHidden="0" w:name="Body Text First Indent 2"/>
+    <w:lsdException w:unhideWhenUsed="0" w:uiPriority="0" w:semiHidden="0" w:name="Note Heading"/>
+    <w:lsdException w:unhideWhenUsed="0" w:uiPriority="0" w:semiHidden="0" w:name="Body Text 2"/>
+    <w:lsdException w:unhideWhenUsed="0" w:uiPriority="0" w:semiHidden="0" w:name="Body Text 3"/>
+    <w:lsdException w:unhideWhenUsed="0" w:uiPriority="0" w:semiHidden="0" w:name="Body Text Indent 2"/>
+    <w:lsdException w:unhideWhenUsed="0" w:uiPriority="0" w:semiHidden="0" w:name="Body Text Indent 3"/>
+    <w:lsdException w:unhideWhenUsed="0" w:uiPriority="0" w:semiHidden="0" w:name="Block Text"/>
+    <w:lsdException w:qFormat="1" w:unhideWhenUsed="0" w:uiPriority="0" w:semiHidden="0" w:name="Hyperlink"/>
+    <w:lsdException w:unhideWhenUsed="0" w:uiPriority="0" w:semiHidden="0" w:name="FollowedHyperlink"/>
+    <w:lsdException w:qFormat="1" w:unhideWhenUsed="0" w:uiPriority="0" w:semiHidden="0" w:name="Strong"/>
+    <w:lsdException w:qFormat="1" w:unhideWhenUsed="0" w:uiPriority="0" w:semiHidden="0" w:name="Emphasis"/>
+    <w:lsdException w:unhideWhenUsed="0" w:uiPriority="0" w:semiHidden="0" w:name="Document Map"/>
+    <w:lsdException w:unhideWhenUsed="0" w:uiPriority="0" w:semiHidden="0" w:name="Plain Text"/>
+    <w:lsdException w:unhideWhenUsed="0" w:uiPriority="0" w:semiHidden="0" w:name="E-mail Signature"/>
+    <w:lsdException w:unhideWhenUsed="0" w:uiPriority="0" w:semiHidden="0" w:name="Normal (Web)"/>
+    <w:lsdException w:unhideWhenUsed="0" w:uiPriority="0" w:semiHidden="0" w:name="HTML Acronym"/>
+    <w:lsdException w:unhideWhenUsed="0" w:uiPriority="0" w:semiHidden="0" w:name="HTML Address"/>
+    <w:lsdException w:unhideWhenUsed="0" w:uiPriority="0" w:semiHidden="0" w:name="HTML Cite"/>
+    <w:lsdException w:unhideWhenUsed="0" w:uiPriority="0" w:semiHidden="0" w:name="HTML Code"/>
+    <w:lsdException w:unhideWhenUsed="0" w:uiPriority="0" w:semiHidden="0" w:name="HTML Definition"/>
+    <w:lsdException w:unhideWhenUsed="0" w:uiPriority="0" w:semiHidden="0" w:name="HTML Keyboard"/>
+    <w:lsdException w:unhideWhenUsed="0" w:uiPriority="0" w:semiHidden="0" w:name="HTML Preformatted"/>
+    <w:lsdException w:unhideWhenUsed="0" w:uiPriority="0" w:semiHidden="0" w:name="HTML Sample"/>
+    <w:lsdException w:unhideWhenUsed="0" w:uiPriority="0" w:semiHidden="0" w:name="HTML Typewriter"/>
+    <w:lsdException w:unhideWhenUsed="0" w:uiPriority="0" w:semiHidden="0" w:name="HTML Variable"/>
+    <w:lsdException w:uiPriority="99" w:name="Normal Table"/>
+    <w:lsdException w:unhideWhenUsed="0" w:uiPriority="0" w:semiHidden="0" w:name="annotation subject"/>
+    <w:lsdException w:uiPriority="0" w:name="Table Simple 1"/>
+    <w:lsdException w:uiPriority="0" w:name="Table Simple 2"/>
+    <w:lsdException w:uiPriority="0" w:name="Table Simple 3"/>
+    <w:lsdException w:uiPriority="0" w:name="Table Classic 1"/>
+    <w:lsdException w:uiPriority="0" w:name="Table Classic 2"/>
+    <w:lsdException w:uiPriority="0" w:name="Table Classic 3"/>
+    <w:lsdException w:uiPriority="0" w:name="Table Classic 4"/>
+    <w:lsdException w:uiPriority="0" w:name="Table Colorful 1"/>
+    <w:lsdException w:uiPriority="0" w:name="Table Colorful 2"/>
+    <w:lsdException w:uiPriority="0" w:name="Table Colorful 3"/>
+    <w:lsdException w:uiPriority="0" w:name="Table Columns 1"/>
+    <w:lsdException w:uiPriority="0" w:name="Table Columns 2"/>
+    <w:lsdException w:uiPriority="0" w:name="Table Columns 3"/>
+    <w:lsdException w:uiPriority="0" w:name="Table Columns 4"/>
+    <w:lsdException w:uiPriority="0" w:name="Table Columns 5"/>
+    <w:lsdException w:uiPriority="0" w:name="Table Grid 1"/>
+    <w:lsdException w:uiPriority="0" w:name="Table Grid 2"/>
+    <w:lsdException w:uiPriority="0" w:name="Table Grid 3"/>
+    <w:lsdException w:uiPriority="0" w:name="Table Grid 4"/>
+    <w:lsdException w:uiPriority="0" w:name="Table Grid 5"/>
+    <w:lsdException w:uiPriority="0" w:name="Table Grid 6"/>
+    <w:lsdException w:uiPriority="0" w:name="Table Grid 7"/>
+    <w:lsdException w:uiPriority="0" w:name="Table Grid 8"/>
+    <w:lsdException w:uiPriority="0" w:name="Table List 1"/>
+    <w:lsdException w:uiPriority="0" w:name="Table List 2"/>
+    <w:lsdException w:uiPriority="0" w:name="Table List 3"/>
+    <w:lsdException w:uiPriority="0" w:name="Table List 4"/>
+    <w:lsdException w:uiPriority="0" w:name="Table List 5"/>
+    <w:lsdException w:uiPriority="0" w:name="Table List 6"/>
+    <w:lsdException w:uiPriority="0" w:name="Table List 7"/>
+    <w:lsdException w:uiPriority="0" w:name="Table List 8"/>
+    <w:lsdException w:uiPriority="0" w:name="Table 3D effects 1"/>
+    <w:lsdException w:uiPriority="0" w:name="Table 3D effects 2"/>
+    <w:lsdException w:uiPriority="0" w:name="Table 3D effects 3"/>
+    <w:lsdException w:uiPriority="0" w:name="Table Contemporary"/>
+    <w:lsdException w:uiPriority="0" w:name="Table Elegant"/>
+    <w:lsdException w:uiPriority="0" w:name="Table Professional"/>
+    <w:lsdException w:uiPriority="0" w:name="Table Subtle 1"/>
+    <w:lsdException w:uiPriority="0" w:name="Table Subtle 2"/>
+    <w:lsdException w:uiPriority="0" w:name="Table Web 1"/>
+    <w:lsdException w:uiPriority="0" w:name="Table Web 2"/>
+    <w:lsdException w:uiPriority="0" w:name="Table Web 3"/>
+    <w:lsdException w:unhideWhenUsed="0" w:uiPriority="0" w:semiHidden="0" w:name="Balloon Text"/>
+    <w:lsdException w:qFormat="1" w:unhideWhenUsed="0" w:uiPriority="0" w:semiHidden="0" w:name="Table Grid"/>
+    <w:lsdException w:uiPriority="0" w:name="Table Theme"/>
+    <w:lsdException w:unhideWhenUsed="0" w:uiPriority="60" w:semiHidden="0" w:name="Light Shading"/>
+    <w:lsdException w:unhideWhenUsed="0" w:uiPriority="61" w:semiHidden="0" w:name="Light List"/>
+    <w:lsdException w:unhideWhenUsed="0" w:uiPriority="62" w:semiHidden="0" w:name="Light Grid"/>
+    <w:lsdException w:unhideWhenUsed="0" w:uiPriority="63" w:semiHidden="0" w:name="Medium Shading 1"/>
+    <w:lsdException w:unhideWhenUsed="0" w:uiPriority="64" w:semiHidden="0" w:name="Medium Shading 2"/>
+    <w:lsdException w:unhideWhenUsed="0" w:uiPriority="65" w:semiHidden="0" w:name="Medium List 1"/>
+    <w:lsdException w:unhideWhenUsed="0" w:uiPriority="66" w:semiHidden="0" w:name="Medium List 2"/>
+    <w:lsdException w:unhideWhenUsed="0" w:uiPriority="67" w:semiHidden="0" w:name="Medium Grid 1"/>
+    <w:lsdException w:unhideWhenUsed="0" w:uiPriority="68" w:semiHidden="0" w:name="Medium Grid 2"/>
+    <w:lsdException w:unhideWhenUsed="0" w:uiPriority="69" w:semiHidden="0" w:name="Medium Grid 3"/>
+    <w:lsdException w:unhideWhenUsed="0" w:uiPriority="70" w:semiHidden="0" w:name="Dark List"/>
+    <w:lsdException w:unhideWhenUsed="0" w:uiPriority="71" w:semiHidden="0" w:name="Colorful Shading"/>
+    <w:lsdException w:unhideWhenUsed="0" w:uiPriority="72" w:semiHidden="0" w:name="Colorful List"/>
+    <w:lsdException w:unhideWhenUsed="0" w:uiPriority="73" w:semiHidden="0" w:name="Colorful Grid"/>
+    <w:lsdException w:unhideWhenUsed="0" w:uiPriority="60" w:semiHidden="0" w:name="Light Shading Accent 1"/>
+    <w:lsdException w:unhideWhenUsed="0" w:uiPriority="61" w:semiHidden="0" w:name="Light List Accent 1"/>
+    <w:lsdException w:unhideWhenUsed="0" w:uiPriority="62" w:semiHidden="0" w:name="Light Grid Accent 1"/>
+    <w:lsdException w:unhideWhenUsed="0" w:uiPriority="63" w:semiHidden="0" w:name="Medium Shading 1 Accent 1"/>
+    <w:lsdException w:unhideWhenUsed="0" w:uiPriority="64" w:semiHidden="0" w:name="Medium Shading 2 Accent 1"/>
+    <w:lsdException w:unhideWhenUsed="0" w:uiPriority="65" w:semiHidden="0" w:name="Medium List 1 Accent 1"/>
+    <w:lsdException w:unhideWhenUsed="0" w:uiPriority="66" w:semiHidden="0" w:name="Medium List 2 Accent 1"/>
+    <w:lsdException w:unhideWhenUsed="0" w:uiPriority="67" w:semiHidden="0" w:name="Medium Grid 1 Accent 1"/>
+    <w:lsdException w:unhideWhenUsed="0" w:uiPriority="68" w:semiHidden="0" w:name="Medium Grid 2 Accent 1"/>
+    <w:lsdException w:unhideWhenUsed="0" w:uiPriority="69" w:semiHidden="0" w:name="Medium Grid 3 Accent 1"/>
+    <w:lsdException w:unhideWhenUsed="0" w:uiPriority="70" w:semiHidden="0" w:name="Dark List Accent 1"/>
+    <w:lsdException w:unhideWhenUsed="0" w:uiPriority="71" w:semiHidden="0" w:name="Colorful Shading Accent 1"/>
+    <w:lsdException w:unhideWhenUsed="0" w:uiPriority="72" w:semiHidden="0" w:name="Colorful List Accent 1"/>
+    <w:lsdException w:unhideWhenUsed="0" w:uiPriority="73" w:semiHidden="0" w:name="Colorful Grid Accent 1"/>
+    <w:lsdException w:unhideWhenUsed="0" w:uiPriority="60" w:semiHidden="0" w:name="Light Shading Accent 2"/>
+    <w:lsdException w:unhideWhenUsed="0" w:uiPriority="61" w:semiHidden="0" w:name="Light List Accent 2"/>
+    <w:lsdException w:unhideWhenUsed="0" w:uiPriority="62" w:semiHidden="0" w:name="Light Grid Accent 2"/>
+    <w:lsdException w:unhideWhenUsed="0" w:uiPriority="63" w:semiHidden="0" w:name="Medium Shading 1 Accent 2"/>
+    <w:lsdException w:unhideWhenUsed="0" w:uiPriority="64" w:semiHidden="0" w:name="Medium Shading 2 Accent 2"/>
+    <w:lsdException w:unhideWhenUsed="0" w:uiPriority="65" w:semiHidden="0" w:name="Medium List 1 Accent 2"/>
+    <w:lsdException w:unhideWhenUsed="0" w:uiPriority="66" w:semiHidden="0" w:name="Medium List 2 Accent 2"/>
+    <w:lsdException w:unhideWhenUsed="0" w:uiPriority="67" w:semiHidden="0" w:name="Medium Grid 1 Accent 2"/>
+    <w:lsdException w:unhideWhenUsed="0" w:uiPriority="68" w:semiHidden="0" w:name="Medium Grid 2 Accent 2"/>
+    <w:lsdException w:unhideWhenUsed="0" w:uiPriority="69" w:semiHidden="0" w:name="Medium Grid 3 Accent 2"/>
+    <w:lsdException w:unhideWhenUsed="0" w:uiPriority="70" w:semiHidden="0" w:name="Dark List Accent 2"/>
+    <w:lsdException w:unhideWhenUsed="0" w:uiPriority="71" w:semiHidden="0" w:name="Colorful Shading Accent 2"/>
+    <w:lsdException w:unhideWhenUsed="0" w:uiPriority="72" w:semiHidden="0" w:name="Colorful List Accent 2"/>
+    <w:lsdException w:unhideWhenUsed="0" w:uiPriority="73" w:semiHidden="0" w:name="Colorful Grid Accent 2"/>
+    <w:lsdException w:unhideWhenUsed="0" w:uiPriority="60" w:semiHidden="0" w:name="Light Shading Accent 3"/>
+    <w:lsdException w:unhideWhenUsed="0" w:uiPriority="61" w:semiHidden="0" w:name="Light List Accent 3"/>
+    <w:lsdException w:unhideWhenUsed="0" w:uiPriority="62" w:semiHidden="0" w:name="Light Grid Accent 3"/>
+    <w:lsdException w:unhideWhenUsed="0" w:uiPriority="63" w:semiHidden="0" w:name="Medium Shading 1 Accent 3"/>
+    <w:lsdException w:unhideWhenUsed="0" w:uiPriority="64" w:semiHidden="0" w:name="Medium Shading 2 Accent 3"/>
+    <w:lsdException w:unhideWhenUsed="0" w:uiPriority="65" w:semiHidden="0" w:name="Medium List 1 Accent 3"/>
+    <w:lsdException w:unhideWhenUsed="0" w:uiPriority="66" w:semiHidden="0" w:name="Medium List 2 Accent 3"/>
+    <w:lsdException w:unhideWhenUsed="0" w:uiPriority="67" w:semiHidden="0" w:name="Medium Grid 1 Accent 3"/>
+    <w:lsdException w:unhideWhenUsed="0" w:uiPriority="68" w:semiHidden="0" w:name="Medium Grid 2 Accent 3"/>
+    <w:lsdException w:unhideWhenUsed="0" w:uiPriority="69" w:semiHidden="0" w:name="Medium Grid 3 Accent 3"/>
+    <w:lsdException w:unhideWhenUsed="0" w:uiPriority="70" w:semiHidden="0" w:name="Dark List Accent 3"/>
+    <w:lsdException w:unhideWhenUsed="0" w:uiPriority="71" w:semiHidden="0" w:name="Colorful Shading Accent 3"/>
+    <w:lsdException w:unhideWhenUsed="0" w:uiPriority="72" w:semiHidden="0" w:name="Colorful List Accent 3"/>
+    <w:lsdException w:unhideWhenUsed="0" w:uiPriority="73" w:semiHidden="0" w:name="Colorful Grid Accent 3"/>
+    <w:lsdException w:unhideWhenUsed="0" w:uiPriority="60" w:semiHidden="0" w:name="Light Shading Accent 4"/>
+    <w:lsdException w:unhideWhenUsed="0" w:uiPriority="61" w:semiHidden="0" w:name="Light List Accent 4"/>
+    <w:lsdException w:unhideWhenUsed="0" w:uiPriority="62" w:semiHidden="0" w:name="Light Grid Accent 4"/>
+    <w:lsdException w:unhideWhenUsed="0" w:uiPriority="63" w:semiHidden="0" w:name="Medium Shading 1 Accent 4"/>
+    <w:lsdException w:unhideWhenUsed="0" w:uiPriority="64" w:semiHidden="0" w:name="Medium Shading 2 Accent 4"/>
+    <w:lsdException w:unhideWhenUsed="0" w:uiPriority="65" w:semiHidden="0" w:name="Medium List 1 Accent 4"/>
+    <w:lsdException w:unhideWhenUsed="0" w:uiPriority="66" w:semiHidden="0" w:name="Medium List 2 Accent 4"/>
+    <w:lsdException w:unhideWhenUsed="0" w:uiPriority="67" w:semiHidden="0" w:name="Medium Grid 1 Accent 4"/>
+    <w:lsdException w:unhideWhenUsed="0" w:uiPriority="68" w:semiHidden="0" w:name="Medium Grid 2 Accent 4"/>
+    <w:lsdException w:unhideWhenUsed="0" w:uiPriority="69" w:semiHidden="0" w:name="Medium Grid 3 Accent 4"/>
+    <w:lsdException w:unhideWhenUsed="0" w:uiPriority="70" w:semiHidden="0" w:name="Dark List Accent 4"/>
+    <w:lsdException w:unhideWhenUsed="0" w:uiPriority="71" w:semiHidden="0" w:name="Colorful Shading Accent 4"/>
+    <w:lsdException w:unhideWhenUsed="0" w:uiPriority="72" w:semiHidden="0" w:name="Colorful List Accent 4"/>
+    <w:lsdException w:unhideWhenUsed="0" w:uiPriority="73" w:semiHidden="0" w:name="Colorful Grid Accent 4"/>
+    <w:lsdException w:unhideWhenUsed="0" w:uiPriority="60" w:semiHidden="0" w:name="Light Shading Accent 5"/>
+    <w:lsdException w:unhideWhenUsed="0" w:uiPriority="61" w:semiHidden="0" w:name="Light List Accent 5"/>
+    <w:lsdException w:unhideWhenUsed="0" w:uiPriority="62" w:semiHidden="0" w:name="Light Grid Accent 5"/>
+    <w:lsdException w:unhideWhenUsed="0" w:uiPriority="63" w:semiHidden="0" w:name="Medium Shading 1 Accent 5"/>
+    <w:lsdException w:unhideWhenUsed="0" w:uiPriority="64" w:semiHidden="0" w:name="Medium Shading 2 Accent 5"/>
+    <w:lsdException w:unhideWhenUsed="0" w:uiPriority="65" w:semiHidden="0" w:name="Medium List 1 Accent 5"/>
+    <w:lsdException w:unhideWhenUsed="0" w:uiPriority="66" w:semiHidden="0" w:name="Medium List 2 Accent 5"/>
+    <w:lsdException w:unhideWhenUsed="0" w:uiPriority="67" w:semiHidden="0" w:name="Medium Grid 1 Accent 5"/>
+    <w:lsdException w:unhideWhenUsed="0" w:uiPriority="68" w:semiHidden="0" w:name="Medium Grid 2 Accent 5"/>
+    <w:lsdException w:unhideWhenUsed="0" w:uiPriority="69" w:semiHidden="0" w:name="Medium Grid 3 Accent 5"/>
+    <w:lsdException w:unhideWhenUsed="0" w:uiPriority="70" w:semiHidden="0" w:name="Dark List Accent 5"/>
+    <w:lsdException w:unhideWhenUsed="0" w:uiPriority="71" w:semiHidden="0" w:name="Colorful Shading Accent 5"/>
+    <w:lsdException w:unhideWhenUsed="0" w:uiPriority="72" w:semiHidden="0" w:name="Colorful List Accent 5"/>
+    <w:lsdException w:unhideWhenUsed="0" w:uiPriority="73" w:semiHidden="0" w:name="Colorful Grid Accent 5"/>
+    <w:lsdException w:unhideWhenUsed="0" w:uiPriority="60" w:semiHidden="0" w:name="Light Shading Accent 6"/>
+    <w:lsdException w:unhideWhenUsed="0" w:uiPriority="61" w:semiHidden="0" w:name="Light List Accent 6"/>
+    <w:lsdException w:unhideWhenUsed="0" w:uiPriority="62" w:semiHidden="0" w:name="Light Grid Accent 6"/>
+    <w:lsdException w:unhideWhenUsed="0" w:uiPriority="63" w:semiHidden="0" w:name="Medium Shading 1 Accent 6"/>
+    <w:lsdException w:unhideWhenUsed="0" w:uiPriority="64" w:semiHidden="0" w:name="Medium Shading 2 Accent 6"/>
+    <w:lsdException w:unhideWhenUsed="0" w:uiPriority="65" w:semiHidden="0" w:name="Medium List 1 Accent 6"/>
+    <w:lsdException w:unhideWhenUsed="0" w:uiPriority="66" w:semiHidden="0" w:name="Medium List 2 Accent 6"/>
+    <w:lsdException w:unhideWhenUsed="0" w:uiPriority="67" w:semiHidden="0" w:name="Medium Grid 1 Accent 6"/>
+    <w:lsdException w:unhideWhenUsed="0" w:uiPriority="68" w:semiHidden="0" w:name="Medium Grid 2 Accent 6"/>
+    <w:lsdException w:unhideWhenUsed="0" w:uiPriority="69" w:semiHidden="0" w:name="Medium Grid 3 Accent 6"/>
+    <w:lsdException w:unhideWhenUsed="0" w:uiPriority="70" w:semiHidden="0" w:name="Dark List Accent 6"/>
+    <w:lsdException w:unhideWhenUsed="0" w:uiPriority="71" w:semiHidden="0" w:name="Colorful Shading Accent 6"/>
+    <w:lsdException w:unhideWhenUsed="0" w:uiPriority="72" w:semiHidden="0" w:name="Colorful List Accent 6"/>
+    <w:lsdException w:unhideWhenUsed="0" w:uiPriority="73" w:semiHidden="0" w:name="Colorful Grid Accent 6"/>
   </w:latentStyles>
-  <w:style w:type="paragraph" w:default="1" w:styleId="a">
+  <w:style w:type="paragraph" w:default="1" w:styleId="1">
     <w:name w:val="Normal"/>
     <w:qFormat/>
+    <w:uiPriority w:val="0"/>
     <w:pPr>
       <w:widowControl w:val="0"/>
       <w:jc w:val="both"/>
     </w:pPr>
     <w:rPr>
+      <w:rFonts w:asciiTheme="minorHAnsi" w:hAnsiTheme="minorHAnsi" w:eastAsiaTheme="minorEastAsia" w:cstheme="minorBidi"/>
       <w:kern w:val="2"/>
       <w:sz w:val="21"/>
       <w:szCs w:val="24"/>
+      <w:lang w:val="en-US" w:eastAsia="zh-CN" w:bidi="ar-SA"/>
     </w:rPr>
   </w:style>
-  <w:style w:type="character" w:default="1" w:styleId="a0">
+  <w:style w:type="character" w:default="1" w:styleId="4">
     <w:name w:val="Default Paragraph Font"/>
-    <w:uiPriority w:val="1"/>
     <w:semiHidden/>
     <w:unhideWhenUsed/>
+    <w:uiPriority w:val="1"/>
   </w:style>
-  <w:style w:type="table" w:default="1" w:styleId="a1">
+  <w:style w:type="table" w:default="1" w:styleId="2">
     <w:name w:val="Normal Table"/>
-    <w:uiPriority w:val="99"/>
     <w:semiHidden/>
     <w:unhideWhenUsed/>
+    <w:uiPriority w:val="99"/>
     <w:tblPr>
-      <w:tblInd w:w="0" w:type="dxa"/>
+      <w:tblLayout w:type="fixed"/>
       <w:tblCellMar>
         <w:top w:w="0" w:type="dxa"/>
         <w:left w:w="108" w:type="dxa"/>
@@ -3257,47 +3962,44 @@
       </w:tblCellMar>
     </w:tblPr>
   </w:style>
-  <w:style w:type="numbering" w:default="1" w:styleId="a2">
-    <w:name w:val="No List"/>
-    <w:uiPriority w:val="99"/>
-    <w:semiHidden/>
-    <w:unhideWhenUsed/>
-  </w:style>
-  <w:style w:type="table" w:styleId="a3">
+  <w:style w:type="table" w:styleId="3">
     <w:name w:val="Table Grid"/>
-    <w:basedOn w:val="a1"/>
+    <w:basedOn w:val="2"/>
     <w:qFormat/>
+    <w:uiPriority w:val="0"/>
     <w:pPr>
       <w:widowControl w:val="0"/>
       <w:jc w:val="both"/>
     </w:pPr>
     <w:tblPr>
       <w:tblBorders>
-        <w:top w:val="single" w:sz="4" w:space="0" w:color="auto"/>
-        <w:left w:val="single" w:sz="4" w:space="0" w:color="auto"/>
-        <w:bottom w:val="single" w:sz="4" w:space="0" w:color="auto"/>
-        <w:right w:val="single" w:sz="4" w:space="0" w:color="auto"/>
-        <w:insideH w:val="single" w:sz="4" w:space="0" w:color="auto"/>
-        <w:insideV w:val="single" w:sz="4" w:space="0" w:color="auto"/>
+        <w:top w:val="single" w:color="auto" w:sz="4" w:space="0"/>
+        <w:left w:val="single" w:color="auto" w:sz="4" w:space="0"/>
+        <w:bottom w:val="single" w:color="auto" w:sz="4" w:space="0"/>
+        <w:right w:val="single" w:color="auto" w:sz="4" w:space="0"/>
+        <w:insideH w:val="single" w:color="auto" w:sz="4" w:space="0"/>
+        <w:insideV w:val="single" w:color="auto" w:sz="4" w:space="0"/>
       </w:tblBorders>
+      <w:tblLayout w:type="fixed"/>
     </w:tblPr>
   </w:style>
-  <w:style w:type="character" w:styleId="a4">
+  <w:style w:type="character" w:styleId="5">
     <w:name w:val="Hyperlink"/>
-    <w:basedOn w:val="a0"/>
+    <w:basedOn w:val="4"/>
     <w:qFormat/>
+    <w:uiPriority w:val="0"/>
     <w:rPr>
       <w:color w:val="0000FF"/>
       <w:u w:val="single"/>
     </w:rPr>
   </w:style>
-  <w:style w:type="character" w:styleId="a5">
+  <w:style w:type="character" w:customStyle="1" w:styleId="6">
     <w:name w:val="Unresolved Mention"/>
-    <w:basedOn w:val="a0"/>
-    <w:uiPriority w:val="99"/>
+    <w:basedOn w:val="4"/>
     <w:semiHidden/>
     <w:unhideWhenUsed/>
-    <w:rsid w:val="00301202"/>
+    <w:qFormat/>
+    <w:uiPriority w:val="99"/>
     <w:rPr>
       <w:color w:val="605E5C"/>
       <w:shd w:val="clear" w:color="auto" w:fill="E1DFDD"/>
@@ -3558,7 +4260,6 @@
     </a:fmtScheme>
   </a:themeElements>
   <a:objectDefaults/>
-  <a:extraClrSchemeLst/>
 </a:theme>
 </file>
 

</xml_diff>